<commit_message>
Fixed linguistic errors in the description document
</commit_message>
<xml_diff>
--- a/im.description.docx
+++ b/im.description.docx
@@ -4,7 +4,7 @@
   <w:body>
     <w:p>
       <w:pPr>
-        <w:pStyle w:val="1"/>
+        <w:pStyle w:val="Heading1"/>
         <w:rPr>
           <w:lang w:val="ru-RU"/>
         </w:rPr>
@@ -48,14 +48,12 @@
         </w:rPr>
         <w:t xml:space="preserve">Задачи команд – таким образом выстроить производственные цепочки в своей области деятельности, </w:t>
       </w:r>
-      <w:proofErr w:type="gramStart"/>
-      <w:r>
-        <w:rPr>
-          <w:lang w:val="ru-RU"/>
-        </w:rPr>
-        <w:t>что бы</w:t>
-      </w:r>
-      <w:proofErr w:type="gramEnd"/>
+      <w:r>
+        <w:rPr>
+          <w:lang w:val="ru-RU"/>
+        </w:rPr>
+        <w:t>чтобы</w:t>
+      </w:r>
       <w:r>
         <w:rPr>
           <w:lang w:val="ru-RU"/>
@@ -78,7 +76,7 @@
     </w:p>
     <w:p>
       <w:pPr>
-        <w:pStyle w:val="a3"/>
+        <w:pStyle w:val="ListParagraph"/>
         <w:numPr>
           <w:ilvl w:val="0"/>
           <w:numId w:val="1"/>
@@ -96,7 +94,7 @@
     </w:p>
     <w:p>
       <w:pPr>
-        <w:pStyle w:val="a3"/>
+        <w:pStyle w:val="ListParagraph"/>
         <w:numPr>
           <w:ilvl w:val="0"/>
           <w:numId w:val="1"/>
@@ -114,7 +112,7 @@
     </w:p>
     <w:p>
       <w:pPr>
-        <w:pStyle w:val="a3"/>
+        <w:pStyle w:val="ListParagraph"/>
         <w:numPr>
           <w:ilvl w:val="0"/>
           <w:numId w:val="1"/>
@@ -149,14 +147,12 @@
         </w:rPr>
         <w:t xml:space="preserve">Игра </w:t>
       </w:r>
-      <w:proofErr w:type="spellStart"/>
-      <w:r>
-        <w:rPr>
-          <w:lang w:val="ru-RU"/>
-        </w:rPr>
-        <w:t>расчитана</w:t>
-      </w:r>
-      <w:proofErr w:type="spellEnd"/>
+      <w:r>
+        <w:rPr>
+          <w:lang w:val="ru-RU"/>
+        </w:rPr>
+        <w:t>рассчитана</w:t>
+      </w:r>
       <w:r>
         <w:rPr>
           <w:lang w:val="ru-RU"/>
@@ -198,7 +194,7 @@
     </w:p>
     <w:p>
       <w:pPr>
-        <w:pStyle w:val="a3"/>
+        <w:pStyle w:val="ListParagraph"/>
         <w:numPr>
           <w:ilvl w:val="0"/>
           <w:numId w:val="2"/>
@@ -216,7 +212,7 @@
     </w:p>
     <w:p>
       <w:pPr>
-        <w:pStyle w:val="a3"/>
+        <w:pStyle w:val="ListParagraph"/>
         <w:numPr>
           <w:ilvl w:val="0"/>
           <w:numId w:val="2"/>
@@ -234,7 +230,7 @@
     </w:p>
     <w:p>
       <w:pPr>
-        <w:pStyle w:val="a3"/>
+        <w:pStyle w:val="ListParagraph"/>
         <w:numPr>
           <w:ilvl w:val="0"/>
           <w:numId w:val="2"/>
@@ -252,7 +248,7 @@
     </w:p>
     <w:p>
       <w:pPr>
-        <w:pStyle w:val="a3"/>
+        <w:pStyle w:val="ListParagraph"/>
         <w:numPr>
           <w:ilvl w:val="0"/>
           <w:numId w:val="2"/>
@@ -270,7 +266,7 @@
     </w:p>
     <w:p>
       <w:pPr>
-        <w:pStyle w:val="a3"/>
+        <w:pStyle w:val="ListParagraph"/>
         <w:numPr>
           <w:ilvl w:val="0"/>
           <w:numId w:val="2"/>
@@ -288,7 +284,7 @@
     </w:p>
     <w:p>
       <w:pPr>
-        <w:pStyle w:val="a3"/>
+        <w:pStyle w:val="ListParagraph"/>
         <w:numPr>
           <w:ilvl w:val="0"/>
           <w:numId w:val="2"/>
@@ -306,7 +302,7 @@
     </w:p>
     <w:p>
       <w:pPr>
-        <w:pStyle w:val="a3"/>
+        <w:pStyle w:val="ListParagraph"/>
         <w:numPr>
           <w:ilvl w:val="0"/>
           <w:numId w:val="2"/>
@@ -365,7 +361,7 @@
     </w:p>
     <w:p>
       <w:pPr>
-        <w:pStyle w:val="a3"/>
+        <w:pStyle w:val="ListParagraph"/>
         <w:numPr>
           <w:ilvl w:val="0"/>
           <w:numId w:val="4"/>
@@ -395,7 +391,7 @@
     </w:p>
     <w:p>
       <w:pPr>
-        <w:pStyle w:val="a3"/>
+        <w:pStyle w:val="ListParagraph"/>
         <w:numPr>
           <w:ilvl w:val="0"/>
           <w:numId w:val="4"/>
@@ -404,22 +400,12 @@
           <w:lang w:val="ru-RU"/>
         </w:rPr>
       </w:pPr>
-      <w:proofErr w:type="spellStart"/>
-      <w:proofErr w:type="gramStart"/>
-      <w:r>
-        <w:rPr>
-          <w:lang w:val="ru-RU"/>
-        </w:rPr>
-        <w:t>Нефте</w:t>
-      </w:r>
-      <w:proofErr w:type="spellEnd"/>
-      <w:r>
-        <w:rPr>
-          <w:lang w:val="ru-RU"/>
-        </w:rPr>
-        <w:t>-газовая</w:t>
-      </w:r>
-      <w:proofErr w:type="gramEnd"/>
+      <w:r>
+        <w:rPr>
+          <w:lang w:val="ru-RU"/>
+        </w:rPr>
+        <w:t>Нефтегазовая</w:t>
+      </w:r>
       <w:r>
         <w:rPr>
           <w:lang w:val="ru-RU"/>
@@ -429,7 +415,7 @@
     </w:p>
     <w:p>
       <w:pPr>
-        <w:pStyle w:val="a3"/>
+        <w:pStyle w:val="ListParagraph"/>
         <w:numPr>
           <w:ilvl w:val="0"/>
           <w:numId w:val="4"/>
@@ -447,7 +433,7 @@
     </w:p>
     <w:p>
       <w:pPr>
-        <w:pStyle w:val="a3"/>
+        <w:pStyle w:val="ListParagraph"/>
         <w:numPr>
           <w:ilvl w:val="0"/>
           <w:numId w:val="4"/>
@@ -546,14 +532,12 @@
         </w:rPr>
         <w:t xml:space="preserve"> Смысл этого – заставить игроков развивать свои фабрики, </w:t>
       </w:r>
-      <w:proofErr w:type="gramStart"/>
-      <w:r>
-        <w:rPr>
-          <w:lang w:val="ru-RU"/>
-        </w:rPr>
-        <w:t>что бы</w:t>
-      </w:r>
-      <w:proofErr w:type="gramEnd"/>
+      <w:r>
+        <w:rPr>
+          <w:lang w:val="ru-RU"/>
+        </w:rPr>
+        <w:t>чтобы</w:t>
+      </w:r>
       <w:r>
         <w:rPr>
           <w:lang w:val="ru-RU"/>
@@ -580,14 +564,12 @@
         </w:rPr>
         <w:t xml:space="preserve">В игре есть банк, который выдаёт (по их запросу) игрокам кредиты, а </w:t>
       </w:r>
-      <w:proofErr w:type="gramStart"/>
-      <w:r>
-        <w:rPr>
-          <w:lang w:val="ru-RU"/>
-        </w:rPr>
-        <w:t>так же</w:t>
-      </w:r>
-      <w:proofErr w:type="gramEnd"/>
+      <w:r>
+        <w:rPr>
+          <w:lang w:val="ru-RU"/>
+        </w:rPr>
+        <w:t>также</w:t>
+      </w:r>
       <w:r>
         <w:rPr>
           <w:lang w:val="ru-RU"/>
@@ -600,14 +582,12 @@
         </w:rPr>
         <w:t xml:space="preserve"> Это позволит ускорить прокачку игроков, а </w:t>
       </w:r>
-      <w:proofErr w:type="gramStart"/>
-      <w:r>
-        <w:rPr>
-          <w:lang w:val="ru-RU"/>
-        </w:rPr>
-        <w:t>так же</w:t>
-      </w:r>
-      <w:proofErr w:type="gramEnd"/>
+      <w:r>
+        <w:rPr>
+          <w:lang w:val="ru-RU"/>
+        </w:rPr>
+        <w:t>также</w:t>
+      </w:r>
       <w:r>
         <w:rPr>
           <w:lang w:val="ru-RU"/>
@@ -637,7 +617,7 @@
     </w:p>
     <w:p>
       <w:pPr>
-        <w:pStyle w:val="a3"/>
+        <w:pStyle w:val="ListParagraph"/>
         <w:numPr>
           <w:ilvl w:val="0"/>
           <w:numId w:val="6"/>
@@ -653,14 +633,12 @@
         <w:lastRenderedPageBreak/>
         <w:t xml:space="preserve">Набор и количество исходных материалов, которые нужны, </w:t>
       </w:r>
-      <w:proofErr w:type="gramStart"/>
-      <w:r>
-        <w:rPr>
-          <w:lang w:val="ru-RU"/>
-        </w:rPr>
-        <w:t>что бы</w:t>
-      </w:r>
-      <w:proofErr w:type="gramEnd"/>
+      <w:r>
+        <w:rPr>
+          <w:lang w:val="ru-RU"/>
+        </w:rPr>
+        <w:t>чтобы</w:t>
+      </w:r>
       <w:r>
         <w:rPr>
           <w:lang w:val="ru-RU"/>
@@ -670,7 +648,7 @@
     </w:p>
     <w:p>
       <w:pPr>
-        <w:pStyle w:val="a3"/>
+        <w:pStyle w:val="ListParagraph"/>
         <w:numPr>
           <w:ilvl w:val="0"/>
           <w:numId w:val="6"/>
@@ -714,7 +692,7 @@
     </w:p>
     <w:p>
       <w:pPr>
-        <w:pStyle w:val="a3"/>
+        <w:pStyle w:val="ListParagraph"/>
         <w:numPr>
           <w:ilvl w:val="0"/>
           <w:numId w:val="7"/>
@@ -732,7 +710,7 @@
     </w:p>
     <w:p>
       <w:pPr>
-        <w:pStyle w:val="a3"/>
+        <w:pStyle w:val="ListParagraph"/>
         <w:numPr>
           <w:ilvl w:val="1"/>
           <w:numId w:val="7"/>
@@ -750,7 +728,7 @@
     </w:p>
     <w:p>
       <w:pPr>
-        <w:pStyle w:val="a3"/>
+        <w:pStyle w:val="ListParagraph"/>
         <w:numPr>
           <w:ilvl w:val="2"/>
           <w:numId w:val="7"/>
@@ -768,7 +746,7 @@
     </w:p>
     <w:p>
       <w:pPr>
-        <w:pStyle w:val="a3"/>
+        <w:pStyle w:val="ListParagraph"/>
         <w:numPr>
           <w:ilvl w:val="1"/>
           <w:numId w:val="7"/>
@@ -786,7 +764,7 @@
     </w:p>
     <w:p>
       <w:pPr>
-        <w:pStyle w:val="a3"/>
+        <w:pStyle w:val="ListParagraph"/>
         <w:numPr>
           <w:ilvl w:val="0"/>
           <w:numId w:val="7"/>
@@ -804,7 +782,7 @@
     </w:p>
     <w:p>
       <w:pPr>
-        <w:pStyle w:val="a3"/>
+        <w:pStyle w:val="ListParagraph"/>
         <w:numPr>
           <w:ilvl w:val="1"/>
           <w:numId w:val="7"/>
@@ -822,7 +800,7 @@
     </w:p>
     <w:p>
       <w:pPr>
-        <w:pStyle w:val="a3"/>
+        <w:pStyle w:val="ListParagraph"/>
         <w:numPr>
           <w:ilvl w:val="2"/>
           <w:numId w:val="7"/>
@@ -840,7 +818,7 @@
     </w:p>
     <w:p>
       <w:pPr>
-        <w:pStyle w:val="a3"/>
+        <w:pStyle w:val="ListParagraph"/>
         <w:numPr>
           <w:ilvl w:val="1"/>
           <w:numId w:val="7"/>
@@ -868,20 +846,12 @@
         </w:rPr>
         <w:t xml:space="preserve">И </w:t>
       </w:r>
-      <w:proofErr w:type="gramStart"/>
-      <w:r>
-        <w:rPr>
-          <w:lang w:val="ru-RU"/>
-        </w:rPr>
-        <w:t>т.</w:t>
-      </w:r>
-      <w:r>
-        <w:rPr>
-          <w:lang w:val="ru-RU"/>
-        </w:rPr>
-        <w:t>п.</w:t>
-      </w:r>
-      <w:proofErr w:type="gramEnd"/>
+      <w:r>
+        <w:rPr>
+          <w:lang w:val="ru-RU"/>
+        </w:rPr>
+        <w:t>т. п.</w:t>
+      </w:r>
     </w:p>
     <w:p>
       <w:pPr>
@@ -957,7 +927,7 @@
     </w:p>
     <w:p>
       <w:pPr>
-        <w:pStyle w:val="a3"/>
+        <w:pStyle w:val="ListParagraph"/>
         <w:numPr>
           <w:ilvl w:val="0"/>
           <w:numId w:val="5"/>
@@ -1038,7 +1008,7 @@
     </w:p>
     <w:p>
       <w:pPr>
-        <w:pStyle w:val="a3"/>
+        <w:pStyle w:val="ListParagraph"/>
         <w:numPr>
           <w:ilvl w:val="0"/>
           <w:numId w:val="5"/>
@@ -1069,7 +1039,7 @@
     </w:p>
     <w:p>
       <w:pPr>
-        <w:pStyle w:val="a3"/>
+        <w:pStyle w:val="ListParagraph"/>
         <w:numPr>
           <w:ilvl w:val="0"/>
           <w:numId w:val="5"/>
@@ -1087,7 +1057,7 @@
     </w:p>
     <w:p>
       <w:pPr>
-        <w:pStyle w:val="a3"/>
+        <w:pStyle w:val="ListParagraph"/>
         <w:numPr>
           <w:ilvl w:val="0"/>
           <w:numId w:val="5"/>
@@ -1102,14 +1072,12 @@
         </w:rPr>
         <w:t>Какие материалы сейчас на фабрике производятся и в каком процентном соотношении (</w:t>
       </w:r>
-      <w:proofErr w:type="gramStart"/>
-      <w:r>
-        <w:rPr>
-          <w:lang w:val="ru-RU"/>
-        </w:rPr>
-        <w:t>т.е.</w:t>
-      </w:r>
-      <w:proofErr w:type="gramEnd"/>
+      <w:r>
+        <w:rPr>
+          <w:lang w:val="ru-RU"/>
+        </w:rPr>
+        <w:t>т. е.</w:t>
+      </w:r>
       <w:r>
         <w:rPr>
           <w:lang w:val="ru-RU"/>
@@ -1182,7 +1150,7 @@
     </w:p>
     <w:p>
       <w:pPr>
-        <w:pStyle w:val="a3"/>
+        <w:pStyle w:val="ListParagraph"/>
         <w:numPr>
           <w:ilvl w:val="0"/>
           <w:numId w:val="5"/>
@@ -1226,7 +1194,7 @@
     </w:p>
     <w:p>
       <w:pPr>
-        <w:pStyle w:val="a3"/>
+        <w:pStyle w:val="ListParagraph"/>
         <w:numPr>
           <w:ilvl w:val="0"/>
           <w:numId w:val="8"/>
@@ -1250,7 +1218,7 @@
     </w:p>
     <w:p>
       <w:pPr>
-        <w:pStyle w:val="a3"/>
+        <w:pStyle w:val="ListParagraph"/>
         <w:numPr>
           <w:ilvl w:val="0"/>
           <w:numId w:val="8"/>
@@ -1268,7 +1236,7 @@
     </w:p>
     <w:p>
       <w:pPr>
-        <w:pStyle w:val="a3"/>
+        <w:pStyle w:val="ListParagraph"/>
         <w:numPr>
           <w:ilvl w:val="0"/>
           <w:numId w:val="8"/>
@@ -1286,7 +1254,7 @@
     </w:p>
     <w:p>
       <w:pPr>
-        <w:pStyle w:val="a3"/>
+        <w:pStyle w:val="ListParagraph"/>
         <w:numPr>
           <w:ilvl w:val="0"/>
           <w:numId w:val="8"/>
@@ -1327,14 +1295,12 @@
         </w:rPr>
         <w:t xml:space="preserve">Фабрики необходимо покупать. Если </w:t>
       </w:r>
-      <w:proofErr w:type="gramStart"/>
-      <w:r>
-        <w:rPr>
-          <w:lang w:val="ru-RU"/>
-        </w:rPr>
-        <w:t>какая то</w:t>
-      </w:r>
-      <w:proofErr w:type="gramEnd"/>
+      <w:r>
+        <w:rPr>
+          <w:lang w:val="ru-RU"/>
+        </w:rPr>
+        <w:t>какая-то</w:t>
+      </w:r>
       <w:r>
         <w:rPr>
           <w:lang w:val="ru-RU"/>
@@ -1383,7 +1349,7 @@
     </w:p>
     <w:p>
       <w:pPr>
-        <w:pStyle w:val="a3"/>
+        <w:pStyle w:val="ListParagraph"/>
         <w:numPr>
           <w:ilvl w:val="0"/>
           <w:numId w:val="9"/>
@@ -1397,30 +1363,14 @@
           <w:lang w:val="ru-RU"/>
         </w:rPr>
         <w:lastRenderedPageBreak/>
-        <w:t xml:space="preserve">Между игрой и командой – либо на поставку определенного количества базового материала по фиксированной цене, либо на </w:t>
-      </w:r>
-      <w:proofErr w:type="spellStart"/>
-      <w:r>
-        <w:rPr>
-          <w:lang w:val="ru-RU"/>
-        </w:rPr>
-        <w:t>на</w:t>
-      </w:r>
-      <w:proofErr w:type="spellEnd"/>
-      <w:r>
-        <w:rPr>
-          <w:lang w:val="ru-RU"/>
-        </w:rPr>
-        <w:t xml:space="preserve"> продажу материала игре по той же фиксированной цене. Ключевое отличие от прочих видов контрактов – игра всегда поставит/купить любой указанный объем, и отсутствуют штрафы </w:t>
-      </w:r>
-      <w:proofErr w:type="gramStart"/>
-      <w:r>
-        <w:rPr>
-          <w:lang w:val="ru-RU"/>
-        </w:rPr>
-        <w:t>из за</w:t>
-      </w:r>
-      <w:proofErr w:type="gramEnd"/>
+        <w:t xml:space="preserve">Между игрой и командой – либо на поставку определенного количества базового материала по фиксированной цене, либо на продажу материала игре по той же фиксированной цене. Ключевое отличие от прочих видов контрактов – игра всегда поставит/купит любой указанный объем, и отсутствуют штрафы </w:t>
+      </w:r>
+      <w:r>
+        <w:rPr>
+          <w:lang w:val="ru-RU"/>
+        </w:rPr>
+        <w:t>из-за</w:t>
+      </w:r>
       <w:r>
         <w:rPr>
           <w:lang w:val="ru-RU"/>
@@ -1430,7 +1380,7 @@
     </w:p>
     <w:p>
       <w:pPr>
-        <w:pStyle w:val="a3"/>
+        <w:pStyle w:val="ListParagraph"/>
         <w:numPr>
           <w:ilvl w:val="0"/>
           <w:numId w:val="9"/>
@@ -1443,12 +1393,20 @@
         <w:rPr>
           <w:lang w:val="ru-RU"/>
         </w:rPr>
-        <w:t>Внутри команды – когда команда осуществляет перемещение материалов между фабриками в своей же цепочки. Здесь отсутствует указание цены (передаются по себестоимости) и отсутствуют налоги.</w:t>
-      </w:r>
-    </w:p>
-    <w:p>
-      <w:pPr>
-        <w:pStyle w:val="a3"/>
+        <w:t>Внутри команды – когда команда осу</w:t>
+      </w:r>
+      <w:bookmarkStart w:id="0" w:name="_GoBack"/>
+      <w:bookmarkEnd w:id="0"/>
+      <w:r>
+        <w:rPr>
+          <w:lang w:val="ru-RU"/>
+        </w:rPr>
+        <w:t>ществляет перемещение материалов между фабриками в своей же цепочки. Здесь отсутствует указание цены (передаются по себестоимости) и отсутствуют налоги.</w:t>
+      </w:r>
+    </w:p>
+    <w:p>
+      <w:pPr>
+        <w:pStyle w:val="ListParagraph"/>
         <w:numPr>
           <w:ilvl w:val="0"/>
           <w:numId w:val="9"/>
@@ -1475,19 +1433,29 @@
         </w:rPr>
         <w:t xml:space="preserve"> определенного игрового времени, условия страховки за невыполнение поставки, штрафы за невыполнение поставки. В этом виде контракта списывается определенный процент налога от суммы поставки. Покупающая команда может поставить сумму штрафа за невыполнение контракта (если не было поставлено оговоренное количество материала). Обе команды могут поставить условия страховки – если контракт не был выполнен, то «страховая компания» покроет убытки. Но это будет стоить определенных, но </w:t>
       </w:r>
-      <w:proofErr w:type="gramStart"/>
-      <w:r>
-        <w:rPr>
-          <w:lang w:val="ru-RU"/>
-        </w:rPr>
-        <w:t>дополнительных денег</w:t>
-      </w:r>
-      <w:proofErr w:type="gramEnd"/>
-      <w:r>
-        <w:rPr>
-          <w:lang w:val="ru-RU"/>
-        </w:rPr>
-        <w:t xml:space="preserve"> которые будут вычтены со счёта команды, а так же, для продающей команды, в случае невыполнения поставки в дальнейшем будет расти % страховки.</w:t>
+      <w:r>
+        <w:rPr>
+          <w:lang w:val="ru-RU"/>
+        </w:rPr>
+        <w:t>дополнительных денег,</w:t>
+      </w:r>
+      <w:r>
+        <w:rPr>
+          <w:lang w:val="ru-RU"/>
+        </w:rPr>
+        <w:t xml:space="preserve"> которые будут вычтены со счёта команды, а </w:t>
+      </w:r>
+      <w:r>
+        <w:rPr>
+          <w:lang w:val="ru-RU"/>
+        </w:rPr>
+        <w:t>также</w:t>
+      </w:r>
+      <w:r>
+        <w:rPr>
+          <w:lang w:val="ru-RU"/>
+        </w:rPr>
+        <w:t>, для продающей команды, в случае невыполнения поставки в дальнейшем будет расти % страховки.</w:t>
       </w:r>
     </w:p>
     <w:p>
@@ -1559,7 +1527,7 @@
     </w:p>
     <w:p>
       <w:pPr>
-        <w:pStyle w:val="a3"/>
+        <w:pStyle w:val="ListParagraph"/>
         <w:numPr>
           <w:ilvl w:val="0"/>
           <w:numId w:val="10"/>
@@ -1595,41 +1563,24 @@
     </w:p>
     <w:p>
       <w:pPr>
-        <w:pStyle w:val="a3"/>
+        <w:pStyle w:val="ListParagraph"/>
         <w:numPr>
           <w:ilvl w:val="1"/>
           <w:numId w:val="10"/>
         </w:numPr>
       </w:pPr>
-      <w:proofErr w:type="spellStart"/>
-      <w:r>
-        <w:t>Добыча</w:t>
-      </w:r>
-      <w:proofErr w:type="spellEnd"/>
-      <w:r>
-        <w:t xml:space="preserve"> </w:t>
-      </w:r>
-      <w:proofErr w:type="spellStart"/>
-      <w:r>
-        <w:t>металлической</w:t>
-      </w:r>
-      <w:proofErr w:type="spellEnd"/>
-      <w:r>
-        <w:t xml:space="preserve"> </w:t>
-      </w:r>
-      <w:proofErr w:type="spellStart"/>
-      <w:proofErr w:type="gramStart"/>
+      <w:r>
+        <w:t xml:space="preserve">Добыча металлической </w:t>
+      </w:r>
       <w:r>
         <w:t>руды</w:t>
       </w:r>
-      <w:proofErr w:type="spellEnd"/>
-      <w:r>
-        <w:rPr>
-          <w:lang w:val="ru-RU"/>
-        </w:rPr>
-        <w:t>(</w:t>
-      </w:r>
-      <w:proofErr w:type="gramEnd"/>
+      <w:r>
+        <w:rPr>
+          <w:lang w:val="ru-RU"/>
+        </w:rPr>
+        <w:t xml:space="preserve"> (</w:t>
+      </w:r>
       <w:r>
         <w:rPr>
           <w:lang w:val="ru-RU"/>
@@ -1639,7 +1590,7 @@
     </w:p>
     <w:p>
       <w:pPr>
-        <w:pStyle w:val="a3"/>
+        <w:pStyle w:val="ListParagraph"/>
         <w:numPr>
           <w:ilvl w:val="2"/>
           <w:numId w:val="10"/>
@@ -1654,7 +1605,7 @@
     </w:p>
     <w:p>
       <w:pPr>
-        <w:pStyle w:val="a3"/>
+        <w:pStyle w:val="ListParagraph"/>
         <w:numPr>
           <w:ilvl w:val="3"/>
           <w:numId w:val="10"/>
@@ -1669,7 +1620,7 @@
     </w:p>
     <w:p>
       <w:pPr>
-        <w:pStyle w:val="a3"/>
+        <w:pStyle w:val="ListParagraph"/>
         <w:numPr>
           <w:ilvl w:val="2"/>
           <w:numId w:val="10"/>
@@ -1684,7 +1635,7 @@
     </w:p>
     <w:p>
       <w:pPr>
-        <w:pStyle w:val="a3"/>
+        <w:pStyle w:val="ListParagraph"/>
         <w:numPr>
           <w:ilvl w:val="3"/>
           <w:numId w:val="10"/>
@@ -1699,7 +1650,7 @@
     </w:p>
     <w:p>
       <w:pPr>
-        <w:pStyle w:val="a3"/>
+        <w:pStyle w:val="ListParagraph"/>
         <w:numPr>
           <w:ilvl w:val="2"/>
           <w:numId w:val="10"/>
@@ -1714,7 +1665,7 @@
     </w:p>
     <w:p>
       <w:pPr>
-        <w:pStyle w:val="a3"/>
+        <w:pStyle w:val="ListParagraph"/>
         <w:numPr>
           <w:ilvl w:val="3"/>
           <w:numId w:val="10"/>
@@ -1729,33 +1680,15 @@
     </w:p>
     <w:p>
       <w:pPr>
-        <w:pStyle w:val="a3"/>
+        <w:pStyle w:val="ListParagraph"/>
         <w:numPr>
           <w:ilvl w:val="1"/>
           <w:numId w:val="10"/>
         </w:numPr>
       </w:pPr>
-      <w:proofErr w:type="spellStart"/>
-      <w:r>
-        <w:t>Производство</w:t>
-      </w:r>
-      <w:proofErr w:type="spellEnd"/>
-      <w:r>
-        <w:t xml:space="preserve"> </w:t>
-      </w:r>
-      <w:proofErr w:type="spellStart"/>
-      <w:r>
-        <w:t>металлических</w:t>
-      </w:r>
-      <w:proofErr w:type="spellEnd"/>
-      <w:r>
-        <w:t xml:space="preserve"> </w:t>
-      </w:r>
-      <w:proofErr w:type="spellStart"/>
-      <w:r>
-        <w:t>слитков</w:t>
-      </w:r>
-      <w:proofErr w:type="spellEnd"/>
+      <w:r>
+        <w:t>Производство металлических слитков</w:t>
+      </w:r>
       <w:r>
         <w:rPr>
           <w:lang w:val="ru-RU"/>
@@ -1765,7 +1698,7 @@
     </w:p>
     <w:p>
       <w:pPr>
-        <w:pStyle w:val="a3"/>
+        <w:pStyle w:val="ListParagraph"/>
         <w:numPr>
           <w:ilvl w:val="2"/>
           <w:numId w:val="10"/>
@@ -1780,7 +1713,7 @@
     </w:p>
     <w:p>
       <w:pPr>
-        <w:pStyle w:val="a3"/>
+        <w:pStyle w:val="ListParagraph"/>
         <w:numPr>
           <w:ilvl w:val="3"/>
           <w:numId w:val="10"/>
@@ -1795,7 +1728,7 @@
     </w:p>
     <w:p>
       <w:pPr>
-        <w:pStyle w:val="a3"/>
+        <w:pStyle w:val="ListParagraph"/>
         <w:numPr>
           <w:ilvl w:val="2"/>
           <w:numId w:val="10"/>
@@ -1810,7 +1743,7 @@
     </w:p>
     <w:p>
       <w:pPr>
-        <w:pStyle w:val="a3"/>
+        <w:pStyle w:val="ListParagraph"/>
         <w:numPr>
           <w:ilvl w:val="3"/>
           <w:numId w:val="10"/>
@@ -1825,7 +1758,7 @@
     </w:p>
     <w:p>
       <w:pPr>
-        <w:pStyle w:val="a3"/>
+        <w:pStyle w:val="ListParagraph"/>
         <w:numPr>
           <w:ilvl w:val="2"/>
           <w:numId w:val="10"/>
@@ -1840,7 +1773,7 @@
     </w:p>
     <w:p>
       <w:pPr>
-        <w:pStyle w:val="a3"/>
+        <w:pStyle w:val="ListParagraph"/>
         <w:numPr>
           <w:ilvl w:val="3"/>
           <w:numId w:val="10"/>
@@ -1855,28 +1788,18 @@
     </w:p>
     <w:p>
       <w:pPr>
-        <w:pStyle w:val="a3"/>
+        <w:pStyle w:val="ListParagraph"/>
         <w:numPr>
           <w:ilvl w:val="1"/>
           <w:numId w:val="10"/>
         </w:numPr>
       </w:pPr>
-      <w:proofErr w:type="spellStart"/>
-      <w:proofErr w:type="gramStart"/>
-      <w:r>
-        <w:rPr>
-          <w:lang w:val="ru-RU"/>
-        </w:rPr>
-        <w:t>Металло</w:t>
-      </w:r>
-      <w:proofErr w:type="spellEnd"/>
-      <w:r>
-        <w:rPr>
-          <w:lang w:val="ru-RU"/>
-        </w:rPr>
-        <w:t>-прокатное</w:t>
-      </w:r>
-      <w:proofErr w:type="gramEnd"/>
+      <w:r>
+        <w:rPr>
+          <w:lang w:val="ru-RU"/>
+        </w:rPr>
+        <w:t>Металлопрокатное</w:t>
+      </w:r>
       <w:r>
         <w:rPr>
           <w:lang w:val="ru-RU"/>
@@ -1892,7 +1815,7 @@
     </w:p>
     <w:p>
       <w:pPr>
-        <w:pStyle w:val="a3"/>
+        <w:pStyle w:val="ListParagraph"/>
         <w:numPr>
           <w:ilvl w:val="2"/>
           <w:numId w:val="10"/>
@@ -1907,7 +1830,7 @@
     </w:p>
     <w:p>
       <w:pPr>
-        <w:pStyle w:val="a3"/>
+        <w:pStyle w:val="ListParagraph"/>
         <w:numPr>
           <w:ilvl w:val="3"/>
           <w:numId w:val="10"/>
@@ -1922,7 +1845,7 @@
     </w:p>
     <w:p>
       <w:pPr>
-        <w:pStyle w:val="a3"/>
+        <w:pStyle w:val="ListParagraph"/>
         <w:numPr>
           <w:ilvl w:val="2"/>
           <w:numId w:val="10"/>
@@ -1937,7 +1860,7 @@
     </w:p>
     <w:p>
       <w:pPr>
-        <w:pStyle w:val="a3"/>
+        <w:pStyle w:val="ListParagraph"/>
         <w:numPr>
           <w:ilvl w:val="3"/>
           <w:numId w:val="10"/>
@@ -1952,25 +1875,15 @@
     </w:p>
     <w:p>
       <w:pPr>
-        <w:pStyle w:val="a3"/>
+        <w:pStyle w:val="ListParagraph"/>
         <w:numPr>
           <w:ilvl w:val="1"/>
           <w:numId w:val="10"/>
         </w:numPr>
       </w:pPr>
-      <w:proofErr w:type="spellStart"/>
-      <w:r>
-        <w:t>Литейное</w:t>
-      </w:r>
-      <w:proofErr w:type="spellEnd"/>
-      <w:r>
-        <w:t xml:space="preserve"> </w:t>
-      </w:r>
-      <w:proofErr w:type="spellStart"/>
-      <w:r>
-        <w:t>производство</w:t>
-      </w:r>
-      <w:proofErr w:type="spellEnd"/>
+      <w:r>
+        <w:t>Литейное производство</w:t>
+      </w:r>
       <w:r>
         <w:rPr>
           <w:lang w:val="ru-RU"/>
@@ -1980,7 +1893,7 @@
     </w:p>
     <w:p>
       <w:pPr>
-        <w:pStyle w:val="a3"/>
+        <w:pStyle w:val="ListParagraph"/>
         <w:numPr>
           <w:ilvl w:val="2"/>
           <w:numId w:val="10"/>
@@ -1995,7 +1908,7 @@
     </w:p>
     <w:p>
       <w:pPr>
-        <w:pStyle w:val="a3"/>
+        <w:pStyle w:val="ListParagraph"/>
         <w:numPr>
           <w:ilvl w:val="3"/>
           <w:numId w:val="10"/>
@@ -2010,7 +1923,7 @@
     </w:p>
     <w:p>
       <w:pPr>
-        <w:pStyle w:val="a3"/>
+        <w:pStyle w:val="ListParagraph"/>
         <w:numPr>
           <w:ilvl w:val="2"/>
           <w:numId w:val="10"/>
@@ -2025,7 +1938,7 @@
     </w:p>
     <w:p>
       <w:pPr>
-        <w:pStyle w:val="a3"/>
+        <w:pStyle w:val="ListParagraph"/>
         <w:numPr>
           <w:ilvl w:val="3"/>
           <w:numId w:val="10"/>
@@ -2040,7 +1953,7 @@
     </w:p>
     <w:p>
       <w:pPr>
-        <w:pStyle w:val="a3"/>
+        <w:pStyle w:val="ListParagraph"/>
         <w:numPr>
           <w:ilvl w:val="2"/>
           <w:numId w:val="10"/>
@@ -2058,7 +1971,7 @@
     </w:p>
     <w:p>
       <w:pPr>
-        <w:pStyle w:val="a3"/>
+        <w:pStyle w:val="ListParagraph"/>
         <w:numPr>
           <w:ilvl w:val="3"/>
           <w:numId w:val="10"/>
@@ -2076,7 +1989,7 @@
     </w:p>
     <w:p>
       <w:pPr>
-        <w:pStyle w:val="a3"/>
+        <w:pStyle w:val="ListParagraph"/>
         <w:numPr>
           <w:ilvl w:val="2"/>
           <w:numId w:val="10"/>
@@ -2095,7 +2008,7 @@
     </w:p>
     <w:p>
       <w:pPr>
-        <w:pStyle w:val="a3"/>
+        <w:pStyle w:val="ListParagraph"/>
         <w:numPr>
           <w:ilvl w:val="3"/>
           <w:numId w:val="10"/>
@@ -2113,7 +2026,7 @@
     </w:p>
     <w:p>
       <w:pPr>
-        <w:pStyle w:val="a3"/>
+        <w:pStyle w:val="ListParagraph"/>
         <w:numPr>
           <w:ilvl w:val="2"/>
           <w:numId w:val="10"/>
@@ -2131,7 +2044,7 @@
     </w:p>
     <w:p>
       <w:pPr>
-        <w:pStyle w:val="a3"/>
+        <w:pStyle w:val="ListParagraph"/>
         <w:numPr>
           <w:ilvl w:val="3"/>
           <w:numId w:val="10"/>
@@ -2149,7 +2062,7 @@
     </w:p>
     <w:p>
       <w:pPr>
-        <w:pStyle w:val="a3"/>
+        <w:pStyle w:val="ListParagraph"/>
         <w:numPr>
           <w:ilvl w:val="2"/>
           <w:numId w:val="10"/>
@@ -2164,14 +2077,12 @@
         </w:rPr>
         <w:t xml:space="preserve">Корпус грузового </w:t>
       </w:r>
-      <w:proofErr w:type="gramStart"/>
-      <w:r>
-        <w:rPr>
-          <w:lang w:val="ru-RU"/>
-        </w:rPr>
-        <w:t>двигателя(</w:t>
-      </w:r>
-      <w:proofErr w:type="gramEnd"/>
+      <w:r>
+        <w:rPr>
+          <w:lang w:val="ru-RU"/>
+        </w:rPr>
+        <w:t>двигателя (</w:t>
+      </w:r>
       <w:r>
         <w:rPr>
           <w:lang w:val="ru-RU"/>
@@ -2181,7 +2092,7 @@
     </w:p>
     <w:p>
       <w:pPr>
-        <w:pStyle w:val="a3"/>
+        <w:pStyle w:val="ListParagraph"/>
         <w:numPr>
           <w:ilvl w:val="3"/>
           <w:numId w:val="10"/>
@@ -2199,7 +2110,7 @@
     </w:p>
     <w:p>
       <w:pPr>
-        <w:pStyle w:val="a3"/>
+        <w:pStyle w:val="ListParagraph"/>
         <w:numPr>
           <w:ilvl w:val="1"/>
           <w:numId w:val="10"/>
@@ -2220,7 +2131,7 @@
     </w:p>
     <w:p>
       <w:pPr>
-        <w:pStyle w:val="a3"/>
+        <w:pStyle w:val="ListParagraph"/>
         <w:numPr>
           <w:ilvl w:val="2"/>
           <w:numId w:val="10"/>
@@ -2235,7 +2146,7 @@
     </w:p>
     <w:p>
       <w:pPr>
-        <w:pStyle w:val="a3"/>
+        <w:pStyle w:val="ListParagraph"/>
         <w:numPr>
           <w:ilvl w:val="3"/>
           <w:numId w:val="10"/>
@@ -2250,7 +2161,7 @@
     </w:p>
     <w:p>
       <w:pPr>
-        <w:pStyle w:val="a3"/>
+        <w:pStyle w:val="ListParagraph"/>
         <w:numPr>
           <w:ilvl w:val="2"/>
           <w:numId w:val="10"/>
@@ -2265,7 +2176,7 @@
     </w:p>
     <w:p>
       <w:pPr>
-        <w:pStyle w:val="a3"/>
+        <w:pStyle w:val="ListParagraph"/>
         <w:numPr>
           <w:ilvl w:val="3"/>
           <w:numId w:val="10"/>
@@ -2280,7 +2191,7 @@
     </w:p>
     <w:p>
       <w:pPr>
-        <w:pStyle w:val="a3"/>
+        <w:pStyle w:val="ListParagraph"/>
         <w:numPr>
           <w:ilvl w:val="2"/>
           <w:numId w:val="10"/>
@@ -2295,7 +2206,7 @@
     </w:p>
     <w:p>
       <w:pPr>
-        <w:pStyle w:val="a3"/>
+        <w:pStyle w:val="ListParagraph"/>
         <w:numPr>
           <w:ilvl w:val="3"/>
           <w:numId w:val="10"/>
@@ -2310,7 +2221,7 @@
     </w:p>
     <w:p>
       <w:pPr>
-        <w:pStyle w:val="a3"/>
+        <w:pStyle w:val="ListParagraph"/>
         <w:numPr>
           <w:ilvl w:val="2"/>
           <w:numId w:val="10"/>
@@ -2328,7 +2239,7 @@
     </w:p>
     <w:p>
       <w:pPr>
-        <w:pStyle w:val="a3"/>
+        <w:pStyle w:val="ListParagraph"/>
         <w:numPr>
           <w:ilvl w:val="3"/>
           <w:numId w:val="10"/>
@@ -2346,7 +2257,7 @@
     </w:p>
     <w:p>
       <w:pPr>
-        <w:pStyle w:val="a3"/>
+        <w:pStyle w:val="ListParagraph"/>
         <w:numPr>
           <w:ilvl w:val="2"/>
           <w:numId w:val="10"/>
@@ -2370,7 +2281,7 @@
     </w:p>
     <w:p>
       <w:pPr>
-        <w:pStyle w:val="a3"/>
+        <w:pStyle w:val="ListParagraph"/>
         <w:numPr>
           <w:ilvl w:val="3"/>
           <w:numId w:val="10"/>
@@ -2388,7 +2299,7 @@
     </w:p>
     <w:p>
       <w:pPr>
-        <w:pStyle w:val="a3"/>
+        <w:pStyle w:val="ListParagraph"/>
         <w:numPr>
           <w:ilvl w:val="2"/>
           <w:numId w:val="10"/>
@@ -2412,7 +2323,7 @@
     </w:p>
     <w:p>
       <w:pPr>
-        <w:pStyle w:val="a3"/>
+        <w:pStyle w:val="ListParagraph"/>
         <w:numPr>
           <w:ilvl w:val="3"/>
           <w:numId w:val="10"/>
@@ -2430,7 +2341,7 @@
     </w:p>
     <w:p>
       <w:pPr>
-        <w:pStyle w:val="a3"/>
+        <w:pStyle w:val="ListParagraph"/>
         <w:numPr>
           <w:ilvl w:val="2"/>
           <w:numId w:val="10"/>
@@ -2454,7 +2365,7 @@
     </w:p>
     <w:p>
       <w:pPr>
-        <w:pStyle w:val="a3"/>
+        <w:pStyle w:val="ListParagraph"/>
         <w:numPr>
           <w:ilvl w:val="3"/>
           <w:numId w:val="10"/>
@@ -2472,7 +2383,7 @@
     </w:p>
     <w:p>
       <w:pPr>
-        <w:pStyle w:val="a3"/>
+        <w:pStyle w:val="ListParagraph"/>
         <w:numPr>
           <w:ilvl w:val="2"/>
           <w:numId w:val="10"/>
@@ -2496,7 +2407,7 @@
     </w:p>
     <w:p>
       <w:pPr>
-        <w:pStyle w:val="a3"/>
+        <w:pStyle w:val="ListParagraph"/>
         <w:numPr>
           <w:ilvl w:val="3"/>
           <w:numId w:val="10"/>
@@ -2514,7 +2425,7 @@
     </w:p>
     <w:p>
       <w:pPr>
-        <w:pStyle w:val="a3"/>
+        <w:pStyle w:val="ListParagraph"/>
         <w:numPr>
           <w:ilvl w:val="1"/>
           <w:numId w:val="10"/>
@@ -2535,7 +2446,7 @@
     </w:p>
     <w:p>
       <w:pPr>
-        <w:pStyle w:val="a3"/>
+        <w:pStyle w:val="ListParagraph"/>
         <w:numPr>
           <w:ilvl w:val="2"/>
           <w:numId w:val="10"/>
@@ -2553,7 +2464,7 @@
     </w:p>
     <w:p>
       <w:pPr>
-        <w:pStyle w:val="a3"/>
+        <w:pStyle w:val="ListParagraph"/>
         <w:numPr>
           <w:ilvl w:val="3"/>
           <w:numId w:val="10"/>
@@ -2571,7 +2482,7 @@
     </w:p>
     <w:p>
       <w:pPr>
-        <w:pStyle w:val="a3"/>
+        <w:pStyle w:val="ListParagraph"/>
         <w:numPr>
           <w:ilvl w:val="3"/>
           <w:numId w:val="10"/>
@@ -2589,7 +2500,7 @@
     </w:p>
     <w:p>
       <w:pPr>
-        <w:pStyle w:val="a3"/>
+        <w:pStyle w:val="ListParagraph"/>
         <w:numPr>
           <w:ilvl w:val="2"/>
           <w:numId w:val="10"/>
@@ -2607,7 +2518,7 @@
     </w:p>
     <w:p>
       <w:pPr>
-        <w:pStyle w:val="a3"/>
+        <w:pStyle w:val="ListParagraph"/>
         <w:numPr>
           <w:ilvl w:val="3"/>
           <w:numId w:val="10"/>
@@ -2625,7 +2536,7 @@
     </w:p>
     <w:p>
       <w:pPr>
-        <w:pStyle w:val="a3"/>
+        <w:pStyle w:val="ListParagraph"/>
         <w:numPr>
           <w:ilvl w:val="3"/>
           <w:numId w:val="10"/>
@@ -2643,7 +2554,7 @@
     </w:p>
     <w:p>
       <w:pPr>
-        <w:pStyle w:val="a3"/>
+        <w:pStyle w:val="ListParagraph"/>
         <w:numPr>
           <w:ilvl w:val="2"/>
           <w:numId w:val="10"/>
@@ -2661,7 +2572,7 @@
     </w:p>
     <w:p>
       <w:pPr>
-        <w:pStyle w:val="a3"/>
+        <w:pStyle w:val="ListParagraph"/>
         <w:numPr>
           <w:ilvl w:val="3"/>
           <w:numId w:val="10"/>
@@ -2679,7 +2590,7 @@
     </w:p>
     <w:p>
       <w:pPr>
-        <w:pStyle w:val="a3"/>
+        <w:pStyle w:val="ListParagraph"/>
         <w:numPr>
           <w:ilvl w:val="3"/>
           <w:numId w:val="10"/>
@@ -2697,7 +2608,7 @@
     </w:p>
     <w:p>
       <w:pPr>
-        <w:pStyle w:val="a3"/>
+        <w:pStyle w:val="ListParagraph"/>
         <w:numPr>
           <w:ilvl w:val="2"/>
           <w:numId w:val="10"/>
@@ -2715,7 +2626,7 @@
     </w:p>
     <w:p>
       <w:pPr>
-        <w:pStyle w:val="a3"/>
+        <w:pStyle w:val="ListParagraph"/>
         <w:numPr>
           <w:ilvl w:val="3"/>
           <w:numId w:val="10"/>
@@ -2733,7 +2644,7 @@
     </w:p>
     <w:p>
       <w:pPr>
-        <w:pStyle w:val="a3"/>
+        <w:pStyle w:val="ListParagraph"/>
         <w:numPr>
           <w:ilvl w:val="3"/>
           <w:numId w:val="10"/>
@@ -2751,7 +2662,7 @@
     </w:p>
     <w:p>
       <w:pPr>
-        <w:pStyle w:val="a3"/>
+        <w:pStyle w:val="ListParagraph"/>
         <w:numPr>
           <w:ilvl w:val="2"/>
           <w:numId w:val="10"/>
@@ -2769,7 +2680,7 @@
     </w:p>
     <w:p>
       <w:pPr>
-        <w:pStyle w:val="a3"/>
+        <w:pStyle w:val="ListParagraph"/>
         <w:numPr>
           <w:ilvl w:val="3"/>
           <w:numId w:val="10"/>
@@ -2787,7 +2698,7 @@
     </w:p>
     <w:p>
       <w:pPr>
-        <w:pStyle w:val="a3"/>
+        <w:pStyle w:val="ListParagraph"/>
         <w:numPr>
           <w:ilvl w:val="2"/>
           <w:numId w:val="10"/>
@@ -2805,7 +2716,7 @@
     </w:p>
     <w:p>
       <w:pPr>
-        <w:pStyle w:val="a3"/>
+        <w:pStyle w:val="ListParagraph"/>
         <w:numPr>
           <w:ilvl w:val="3"/>
           <w:numId w:val="10"/>
@@ -2823,7 +2734,7 @@
     </w:p>
     <w:p>
       <w:pPr>
-        <w:pStyle w:val="a3"/>
+        <w:pStyle w:val="ListParagraph"/>
         <w:numPr>
           <w:ilvl w:val="3"/>
           <w:numId w:val="10"/>
@@ -2841,7 +2752,7 @@
     </w:p>
     <w:p>
       <w:pPr>
-        <w:pStyle w:val="a3"/>
+        <w:pStyle w:val="ListParagraph"/>
         <w:numPr>
           <w:ilvl w:val="2"/>
           <w:numId w:val="10"/>
@@ -2859,7 +2770,7 @@
     </w:p>
     <w:p>
       <w:pPr>
-        <w:pStyle w:val="a3"/>
+        <w:pStyle w:val="ListParagraph"/>
         <w:numPr>
           <w:ilvl w:val="3"/>
           <w:numId w:val="10"/>
@@ -2877,7 +2788,7 @@
     </w:p>
     <w:p>
       <w:pPr>
-        <w:pStyle w:val="a3"/>
+        <w:pStyle w:val="ListParagraph"/>
         <w:numPr>
           <w:ilvl w:val="1"/>
           <w:numId w:val="10"/>
@@ -2901,7 +2812,7 @@
     </w:p>
     <w:p>
       <w:pPr>
-        <w:pStyle w:val="a3"/>
+        <w:pStyle w:val="ListParagraph"/>
         <w:numPr>
           <w:ilvl w:val="2"/>
           <w:numId w:val="10"/>
@@ -2919,7 +2830,7 @@
     </w:p>
     <w:p>
       <w:pPr>
-        <w:pStyle w:val="a3"/>
+        <w:pStyle w:val="ListParagraph"/>
         <w:numPr>
           <w:ilvl w:val="3"/>
           <w:numId w:val="10"/>
@@ -2937,7 +2848,7 @@
     </w:p>
     <w:p>
       <w:pPr>
-        <w:pStyle w:val="a3"/>
+        <w:pStyle w:val="ListParagraph"/>
         <w:numPr>
           <w:ilvl w:val="3"/>
           <w:numId w:val="10"/>
@@ -2955,7 +2866,7 @@
     </w:p>
     <w:p>
       <w:pPr>
-        <w:pStyle w:val="a3"/>
+        <w:pStyle w:val="ListParagraph"/>
         <w:numPr>
           <w:ilvl w:val="3"/>
           <w:numId w:val="10"/>
@@ -2973,7 +2884,7 @@
     </w:p>
     <w:p>
       <w:pPr>
-        <w:pStyle w:val="a3"/>
+        <w:pStyle w:val="ListParagraph"/>
         <w:numPr>
           <w:ilvl w:val="3"/>
           <w:numId w:val="10"/>
@@ -2991,7 +2902,7 @@
     </w:p>
     <w:p>
       <w:pPr>
-        <w:pStyle w:val="a3"/>
+        <w:pStyle w:val="ListParagraph"/>
         <w:numPr>
           <w:ilvl w:val="3"/>
           <w:numId w:val="10"/>
@@ -3006,22 +2917,12 @@
         </w:rPr>
         <w:t>Шины (</w:t>
       </w:r>
-      <w:proofErr w:type="spellStart"/>
-      <w:proofErr w:type="gramStart"/>
-      <w:r>
-        <w:rPr>
-          <w:lang w:val="ru-RU"/>
-        </w:rPr>
-        <w:t>нефте</w:t>
-      </w:r>
-      <w:proofErr w:type="spellEnd"/>
-      <w:r>
-        <w:rPr>
-          <w:lang w:val="ru-RU"/>
-        </w:rPr>
-        <w:t>-газовая</w:t>
-      </w:r>
-      <w:proofErr w:type="gramEnd"/>
+      <w:r>
+        <w:rPr>
+          <w:lang w:val="ru-RU"/>
+        </w:rPr>
+        <w:t>нефтегазовая</w:t>
+      </w:r>
       <w:r>
         <w:rPr>
           <w:lang w:val="ru-RU"/>
@@ -3031,7 +2932,7 @@
     </w:p>
     <w:p>
       <w:pPr>
-        <w:pStyle w:val="a3"/>
+        <w:pStyle w:val="ListParagraph"/>
         <w:numPr>
           <w:ilvl w:val="3"/>
           <w:numId w:val="10"/>
@@ -3047,22 +2948,12 @@
         <w:lastRenderedPageBreak/>
         <w:t>ГСМ (</w:t>
       </w:r>
-      <w:proofErr w:type="spellStart"/>
-      <w:proofErr w:type="gramStart"/>
-      <w:r>
-        <w:rPr>
-          <w:lang w:val="ru-RU"/>
-        </w:rPr>
-        <w:t>нефте</w:t>
-      </w:r>
-      <w:proofErr w:type="spellEnd"/>
-      <w:r>
-        <w:rPr>
-          <w:lang w:val="ru-RU"/>
-        </w:rPr>
-        <w:t>-газовая</w:t>
-      </w:r>
-      <w:proofErr w:type="gramEnd"/>
+      <w:r>
+        <w:rPr>
+          <w:lang w:val="ru-RU"/>
+        </w:rPr>
+        <w:t>нефтегазовая</w:t>
+      </w:r>
       <w:r>
         <w:rPr>
           <w:lang w:val="ru-RU"/>
@@ -3072,7 +2963,7 @@
     </w:p>
     <w:p>
       <w:pPr>
-        <w:pStyle w:val="a3"/>
+        <w:pStyle w:val="ListParagraph"/>
         <w:numPr>
           <w:ilvl w:val="3"/>
           <w:numId w:val="10"/>
@@ -3090,7 +2981,7 @@
     </w:p>
     <w:p>
       <w:pPr>
-        <w:pStyle w:val="a3"/>
+        <w:pStyle w:val="ListParagraph"/>
         <w:numPr>
           <w:ilvl w:val="2"/>
           <w:numId w:val="10"/>
@@ -3099,14 +2990,12 @@
           <w:lang w:val="ru-RU"/>
         </w:rPr>
       </w:pPr>
-      <w:proofErr w:type="spellStart"/>
-      <w:r>
-        <w:rPr>
-          <w:lang w:val="ru-RU"/>
-        </w:rPr>
-        <w:t>Бизенс</w:t>
-      </w:r>
-      <w:proofErr w:type="spellEnd"/>
+      <w:r>
+        <w:rPr>
+          <w:lang w:val="ru-RU"/>
+        </w:rPr>
+        <w:t>Бизнес</w:t>
+      </w:r>
       <w:r>
         <w:rPr>
           <w:lang w:val="ru-RU"/>
@@ -3116,7 +3005,7 @@
     </w:p>
     <w:p>
       <w:pPr>
-        <w:pStyle w:val="a3"/>
+        <w:pStyle w:val="ListParagraph"/>
         <w:numPr>
           <w:ilvl w:val="3"/>
           <w:numId w:val="10"/>
@@ -3134,7 +3023,7 @@
     </w:p>
     <w:p>
       <w:pPr>
-        <w:pStyle w:val="a3"/>
+        <w:pStyle w:val="ListParagraph"/>
         <w:numPr>
           <w:ilvl w:val="3"/>
           <w:numId w:val="10"/>
@@ -3152,7 +3041,7 @@
     </w:p>
     <w:p>
       <w:pPr>
-        <w:pStyle w:val="a3"/>
+        <w:pStyle w:val="ListParagraph"/>
         <w:numPr>
           <w:ilvl w:val="3"/>
           <w:numId w:val="10"/>
@@ -3170,7 +3059,7 @@
     </w:p>
     <w:p>
       <w:pPr>
-        <w:pStyle w:val="a3"/>
+        <w:pStyle w:val="ListParagraph"/>
         <w:numPr>
           <w:ilvl w:val="3"/>
           <w:numId w:val="10"/>
@@ -3188,7 +3077,7 @@
     </w:p>
     <w:p>
       <w:pPr>
-        <w:pStyle w:val="a3"/>
+        <w:pStyle w:val="ListParagraph"/>
         <w:numPr>
           <w:ilvl w:val="3"/>
           <w:numId w:val="10"/>
@@ -3203,22 +3092,12 @@
         </w:rPr>
         <w:t>Шины (</w:t>
       </w:r>
-      <w:proofErr w:type="spellStart"/>
-      <w:proofErr w:type="gramStart"/>
-      <w:r>
-        <w:rPr>
-          <w:lang w:val="ru-RU"/>
-        </w:rPr>
-        <w:t>нефте</w:t>
-      </w:r>
-      <w:proofErr w:type="spellEnd"/>
-      <w:r>
-        <w:rPr>
-          <w:lang w:val="ru-RU"/>
-        </w:rPr>
-        <w:t>-газовая</w:t>
-      </w:r>
-      <w:proofErr w:type="gramEnd"/>
+      <w:r>
+        <w:rPr>
+          <w:lang w:val="ru-RU"/>
+        </w:rPr>
+        <w:t>нефтегазовая</w:t>
+      </w:r>
       <w:r>
         <w:rPr>
           <w:lang w:val="ru-RU"/>
@@ -3228,7 +3107,7 @@
     </w:p>
     <w:p>
       <w:pPr>
-        <w:pStyle w:val="a3"/>
+        <w:pStyle w:val="ListParagraph"/>
         <w:numPr>
           <w:ilvl w:val="3"/>
           <w:numId w:val="10"/>
@@ -3243,22 +3122,12 @@
         </w:rPr>
         <w:t>ГСМ (</w:t>
       </w:r>
-      <w:proofErr w:type="spellStart"/>
-      <w:proofErr w:type="gramStart"/>
-      <w:r>
-        <w:rPr>
-          <w:lang w:val="ru-RU"/>
-        </w:rPr>
-        <w:t>нефте</w:t>
-      </w:r>
-      <w:proofErr w:type="spellEnd"/>
-      <w:r>
-        <w:rPr>
-          <w:lang w:val="ru-RU"/>
-        </w:rPr>
-        <w:t>-газовая</w:t>
-      </w:r>
-      <w:proofErr w:type="gramEnd"/>
+      <w:r>
+        <w:rPr>
+          <w:lang w:val="ru-RU"/>
+        </w:rPr>
+        <w:t>нефтегазовая</w:t>
+      </w:r>
       <w:r>
         <w:rPr>
           <w:lang w:val="ru-RU"/>
@@ -3268,7 +3137,7 @@
     </w:p>
     <w:p>
       <w:pPr>
-        <w:pStyle w:val="a3"/>
+        <w:pStyle w:val="ListParagraph"/>
         <w:numPr>
           <w:ilvl w:val="2"/>
           <w:numId w:val="10"/>
@@ -3286,7 +3155,7 @@
     </w:p>
     <w:p>
       <w:pPr>
-        <w:pStyle w:val="a3"/>
+        <w:pStyle w:val="ListParagraph"/>
         <w:numPr>
           <w:ilvl w:val="3"/>
           <w:numId w:val="10"/>
@@ -3304,7 +3173,7 @@
     </w:p>
     <w:p>
       <w:pPr>
-        <w:pStyle w:val="a3"/>
+        <w:pStyle w:val="ListParagraph"/>
         <w:numPr>
           <w:ilvl w:val="3"/>
           <w:numId w:val="10"/>
@@ -3322,7 +3191,7 @@
     </w:p>
     <w:p>
       <w:pPr>
-        <w:pStyle w:val="a3"/>
+        <w:pStyle w:val="ListParagraph"/>
         <w:numPr>
           <w:ilvl w:val="3"/>
           <w:numId w:val="10"/>
@@ -3340,7 +3209,7 @@
     </w:p>
     <w:p>
       <w:pPr>
-        <w:pStyle w:val="a3"/>
+        <w:pStyle w:val="ListParagraph"/>
         <w:numPr>
           <w:ilvl w:val="3"/>
           <w:numId w:val="10"/>
@@ -3358,7 +3227,7 @@
     </w:p>
     <w:p>
       <w:pPr>
-        <w:pStyle w:val="a3"/>
+        <w:pStyle w:val="ListParagraph"/>
         <w:numPr>
           <w:ilvl w:val="3"/>
           <w:numId w:val="10"/>
@@ -3373,22 +3242,12 @@
         </w:rPr>
         <w:t>Шины (</w:t>
       </w:r>
-      <w:proofErr w:type="spellStart"/>
-      <w:proofErr w:type="gramStart"/>
-      <w:r>
-        <w:rPr>
-          <w:lang w:val="ru-RU"/>
-        </w:rPr>
-        <w:t>нефте</w:t>
-      </w:r>
-      <w:proofErr w:type="spellEnd"/>
-      <w:r>
-        <w:rPr>
-          <w:lang w:val="ru-RU"/>
-        </w:rPr>
-        <w:t>-газовая</w:t>
-      </w:r>
-      <w:proofErr w:type="gramEnd"/>
+      <w:r>
+        <w:rPr>
+          <w:lang w:val="ru-RU"/>
+        </w:rPr>
+        <w:t>нефтегазовая</w:t>
+      </w:r>
       <w:r>
         <w:rPr>
           <w:lang w:val="ru-RU"/>
@@ -3398,7 +3257,7 @@
     </w:p>
     <w:p>
       <w:pPr>
-        <w:pStyle w:val="a3"/>
+        <w:pStyle w:val="ListParagraph"/>
         <w:numPr>
           <w:ilvl w:val="3"/>
           <w:numId w:val="10"/>
@@ -3419,22 +3278,12 @@
         </w:rPr>
         <w:t>(</w:t>
       </w:r>
-      <w:proofErr w:type="spellStart"/>
-      <w:proofErr w:type="gramStart"/>
-      <w:r>
-        <w:rPr>
-          <w:lang w:val="ru-RU"/>
-        </w:rPr>
-        <w:t>нефте</w:t>
-      </w:r>
-      <w:proofErr w:type="spellEnd"/>
-      <w:r>
-        <w:rPr>
-          <w:lang w:val="ru-RU"/>
-        </w:rPr>
-        <w:t>-газовая</w:t>
-      </w:r>
-      <w:proofErr w:type="gramEnd"/>
+      <w:r>
+        <w:rPr>
+          <w:lang w:val="ru-RU"/>
+        </w:rPr>
+        <w:t>нефтегазовая</w:t>
+      </w:r>
       <w:r>
         <w:rPr>
           <w:lang w:val="ru-RU"/>
@@ -3444,7 +3293,7 @@
     </w:p>
     <w:p>
       <w:pPr>
-        <w:pStyle w:val="a3"/>
+        <w:pStyle w:val="ListParagraph"/>
         <w:numPr>
           <w:ilvl w:val="1"/>
           <w:numId w:val="10"/>
@@ -3464,7 +3313,7 @@
     </w:p>
     <w:p>
       <w:pPr>
-        <w:pStyle w:val="a3"/>
+        <w:pStyle w:val="ListParagraph"/>
         <w:numPr>
           <w:ilvl w:val="1"/>
           <w:numId w:val="10"/>
@@ -3484,7 +3333,7 @@
     </w:p>
     <w:p>
       <w:pPr>
-        <w:pStyle w:val="a3"/>
+        <w:pStyle w:val="ListParagraph"/>
         <w:numPr>
           <w:ilvl w:val="1"/>
           <w:numId w:val="10"/>
@@ -3521,14 +3370,19 @@
         </w:rPr>
         <w:t xml:space="preserve">И </w:t>
       </w:r>
-      <w:proofErr w:type="gramStart"/>
-      <w:r>
-        <w:rPr>
-          <w:lang w:val="ru-RU"/>
-        </w:rPr>
-        <w:t>т.д.</w:t>
-      </w:r>
-      <w:proofErr w:type="gramEnd"/>
+      <w:r>
+        <w:rPr>
+          <w:lang w:val="ru-RU"/>
+        </w:rPr>
+        <w:t>т. д.</w:t>
+      </w:r>
+    </w:p>
+    <w:p>
+      <w:pPr>
+        <w:rPr>
+          <w:lang w:val="ru-RU"/>
+        </w:rPr>
+      </w:pPr>
     </w:p>
     <w:p>
       <w:pPr>
@@ -3542,14 +3396,12 @@
         </w:rPr>
         <w:t>Для электронной промышленности конечной точкой можно поставить «</w:t>
       </w:r>
-      <w:proofErr w:type="spellStart"/>
-      <w:r>
-        <w:rPr>
-          <w:lang w:val="ru-RU"/>
-        </w:rPr>
-        <w:t>телекомуникационный</w:t>
-      </w:r>
-      <w:proofErr w:type="spellEnd"/>
+      <w:r>
+        <w:rPr>
+          <w:lang w:val="ru-RU"/>
+        </w:rPr>
+        <w:t>телекоммуникационный</w:t>
+      </w:r>
       <w:r>
         <w:rPr>
           <w:lang w:val="ru-RU"/>
@@ -3566,29 +3418,7 @@
         <w:rPr>
           <w:lang w:val="ru-RU"/>
         </w:rPr>
-        <w:t xml:space="preserve">, из микросхем – электронные блоки, из них – дисплеи (и тут нужен пластик из </w:t>
-      </w:r>
-      <w:proofErr w:type="spellStart"/>
-      <w:proofErr w:type="gramStart"/>
-      <w:r>
-        <w:rPr>
-          <w:lang w:val="ru-RU"/>
-        </w:rPr>
-        <w:t>нефте</w:t>
-      </w:r>
-      <w:proofErr w:type="spellEnd"/>
-      <w:r>
-        <w:rPr>
-          <w:lang w:val="ru-RU"/>
-        </w:rPr>
-        <w:t>-газовой</w:t>
-      </w:r>
-      <w:proofErr w:type="gramEnd"/>
-      <w:r>
-        <w:rPr>
-          <w:lang w:val="ru-RU"/>
-        </w:rPr>
-        <w:t>-хим. промышленности), из электронных блоков и дисплеев – телефоны и компьютеры, и т.д.</w:t>
+        <w:t>, из микросхем – электронные блоки, из них – дисплеи (и тут нужен пластик из нефтегазовой-хим. промышленности), из электронных блоков и дисплеев – телефоны и компьютеры, и т.д.</w:t>
       </w:r>
     </w:p>
     <w:p>
@@ -3662,7 +3492,7 @@
     </w:p>
     <w:p>
       <w:pPr>
-        <w:pStyle w:val="a3"/>
+        <w:pStyle w:val="ListParagraph"/>
         <w:numPr>
           <w:ilvl w:val="0"/>
           <w:numId w:val="3"/>
@@ -3680,7 +3510,7 @@
     </w:p>
     <w:p>
       <w:pPr>
-        <w:pStyle w:val="a3"/>
+        <w:pStyle w:val="ListParagraph"/>
         <w:numPr>
           <w:ilvl w:val="0"/>
           <w:numId w:val="3"/>
@@ -3693,20 +3523,12 @@
         <w:rPr>
           <w:lang w:val="ru-RU"/>
         </w:rPr>
-        <w:t xml:space="preserve">Разработка пользовательского </w:t>
-      </w:r>
-      <w:bookmarkStart w:id="0" w:name="_GoBack"/>
-      <w:bookmarkEnd w:id="0"/>
-      <w:r>
-        <w:rPr>
-          <w:lang w:val="ru-RU"/>
-        </w:rPr>
-        <w:t>интерфейса.</w:t>
-      </w:r>
-    </w:p>
-    <w:p>
-      <w:pPr>
-        <w:pStyle w:val="a3"/>
+        <w:t>Разработка пользовательского интерфейса.</w:t>
+      </w:r>
+    </w:p>
+    <w:p>
+      <w:pPr>
+        <w:pStyle w:val="ListParagraph"/>
         <w:numPr>
           <w:ilvl w:val="0"/>
           <w:numId w:val="3"/>
@@ -3726,7 +3548,7 @@
     </w:p>
     <w:p>
       <w:pPr>
-        <w:pStyle w:val="a3"/>
+        <w:pStyle w:val="ListParagraph"/>
         <w:numPr>
           <w:ilvl w:val="0"/>
           <w:numId w:val="3"/>
@@ -3746,7 +3568,7 @@
     </w:p>
     <w:p>
       <w:pPr>
-        <w:pStyle w:val="a3"/>
+        <w:pStyle w:val="ListParagraph"/>
         <w:numPr>
           <w:ilvl w:val="0"/>
           <w:numId w:val="3"/>
@@ -3766,7 +3588,7 @@
     </w:p>
     <w:p>
       <w:pPr>
-        <w:pStyle w:val="a3"/>
+        <w:pStyle w:val="ListParagraph"/>
         <w:numPr>
           <w:ilvl w:val="0"/>
           <w:numId w:val="3"/>
@@ -5120,7 +4942,7 @@
     <w:lsdException w:name="Smart Link" w:semiHidden="1" w:unhideWhenUsed="1"/>
     <w:lsdException w:name="Smart Link Error" w:semiHidden="1" w:unhideWhenUsed="1"/>
   </w:latentStyles>
-  <w:style w:type="paragraph" w:default="1" w:styleId="a">
+  <w:style w:type="paragraph" w:default="1" w:styleId="Normal">
     <w:name w:val="Normal"/>
     <w:qFormat/>
     <w:rsid w:val="003A3377"/>
@@ -5131,11 +4953,11 @@
       <w:rFonts w:ascii="Calibri" w:hAnsi="Calibri" w:cs="Calibri"/>
     </w:rPr>
   </w:style>
-  <w:style w:type="paragraph" w:styleId="1">
+  <w:style w:type="paragraph" w:styleId="Heading1">
     <w:name w:val="heading 1"/>
-    <w:basedOn w:val="a"/>
-    <w:next w:val="a"/>
-    <w:link w:val="10"/>
+    <w:basedOn w:val="Normal"/>
+    <w:next w:val="Normal"/>
+    <w:link w:val="Heading1Char"/>
     <w:uiPriority w:val="9"/>
     <w:qFormat/>
     <w:rsid w:val="00C82CA5"/>
@@ -5152,13 +4974,13 @@
       <w:szCs w:val="32"/>
     </w:rPr>
   </w:style>
-  <w:style w:type="character" w:default="1" w:styleId="a0">
+  <w:style w:type="character" w:default="1" w:styleId="DefaultParagraphFont">
     <w:name w:val="Default Paragraph Font"/>
     <w:uiPriority w:val="1"/>
     <w:semiHidden/>
     <w:unhideWhenUsed/>
   </w:style>
-  <w:style w:type="table" w:default="1" w:styleId="a1">
+  <w:style w:type="table" w:default="1" w:styleId="TableNormal">
     <w:name w:val="Normal Table"/>
     <w:uiPriority w:val="99"/>
     <w:semiHidden/>
@@ -5173,15 +4995,15 @@
       </w:tblCellMar>
     </w:tblPr>
   </w:style>
-  <w:style w:type="numbering" w:default="1" w:styleId="a2">
+  <w:style w:type="numbering" w:default="1" w:styleId="NoList">
     <w:name w:val="No List"/>
     <w:uiPriority w:val="99"/>
     <w:semiHidden/>
     <w:unhideWhenUsed/>
   </w:style>
-  <w:style w:type="paragraph" w:styleId="a3">
+  <w:style w:type="paragraph" w:styleId="ListParagraph">
     <w:name w:val="List Paragraph"/>
-    <w:basedOn w:val="a"/>
+    <w:basedOn w:val="Normal"/>
     <w:uiPriority w:val="34"/>
     <w:qFormat/>
     <w:rsid w:val="005925DB"/>
@@ -5190,10 +5012,10 @@
       <w:contextualSpacing/>
     </w:pPr>
   </w:style>
-  <w:style w:type="character" w:customStyle="1" w:styleId="10">
-    <w:name w:val="Заголовок 1 Знак"/>
-    <w:basedOn w:val="a0"/>
-    <w:link w:val="1"/>
+  <w:style w:type="character" w:customStyle="1" w:styleId="Heading1Char">
+    <w:name w:val="Heading 1 Char"/>
+    <w:basedOn w:val="DefaultParagraphFont"/>
+    <w:link w:val="Heading1"/>
     <w:uiPriority w:val="9"/>
     <w:rsid w:val="00C82CA5"/>
     <w:rPr>

</xml_diff>

<commit_message>
Implemented updating of Game Demand
</commit_message>
<xml_diff>
--- a/im.description.docx
+++ b/im.description.docx
@@ -467,7 +467,27 @@
         <w:rPr>
           <w:lang w:val="ru-RU"/>
         </w:rPr>
-        <w:t>Что бы замкнуть цепочку продаж, игра может покупать у игроков произведенные материалы, по фиксированной цене (себестоимость) + % наценки.</w:t>
+        <w:t>Что бы замкнуть цепочку продаж, игра может покупать у игроков произведенные материалы по фиксированной цене</w:t>
+      </w:r>
+      <w:r>
+        <w:rPr>
+          <w:lang w:val="ru-RU"/>
+        </w:rPr>
+        <w:t>:</w:t>
+      </w:r>
+      <w:r>
+        <w:rPr>
+          <w:lang w:val="ru-RU"/>
+        </w:rPr>
+        <w:t xml:space="preserve"> себестоимость</w:t>
+      </w:r>
+      <w:bookmarkStart w:id="0" w:name="_GoBack"/>
+      <w:bookmarkEnd w:id="0"/>
+      <w:r>
+        <w:rPr>
+          <w:lang w:val="ru-RU"/>
+        </w:rPr>
+        <w:t xml:space="preserve"> + % наценки.</w:t>
       </w:r>
     </w:p>
     <w:p>
@@ -492,7 +512,19 @@
         <w:rPr>
           <w:lang w:val="ru-RU"/>
         </w:rPr>
-        <w:t xml:space="preserve">производимые материалы следующего поколения. Если таким материалов сейчас нет, то игра даёт достаточно большую наценку – </w:t>
+        <w:t>производимые материалы следующего поколения. Если таки</w:t>
+      </w:r>
+      <w:r>
+        <w:rPr>
+          <w:lang w:val="ru-RU"/>
+        </w:rPr>
+        <w:t>х</w:t>
+      </w:r>
+      <w:r>
+        <w:rPr>
+          <w:lang w:val="ru-RU"/>
+        </w:rPr>
+        <w:t xml:space="preserve"> материалов сейчас нет, то игра даёт достаточно большую наценку – </w:t>
       </w:r>
       <w:r>
         <w:rPr>
@@ -542,7 +574,19 @@
         <w:rPr>
           <w:lang w:val="ru-RU"/>
         </w:rPr>
-        <w:t xml:space="preserve"> производить всё более сложные команды.</w:t>
+        <w:t xml:space="preserve"> производить всё более сложные </w:t>
+      </w:r>
+      <w:r>
+        <w:rPr>
+          <w:lang w:val="ru-RU"/>
+        </w:rPr>
+        <w:t>материалы</w:t>
+      </w:r>
+      <w:r>
+        <w:rPr>
+          <w:lang w:val="ru-RU"/>
+        </w:rPr>
+        <w:t>.</w:t>
       </w:r>
     </w:p>
     <w:p>
@@ -1393,15 +1437,7 @@
         <w:rPr>
           <w:lang w:val="ru-RU"/>
         </w:rPr>
-        <w:t>Внутри команды – когда команда осу</w:t>
-      </w:r>
-      <w:bookmarkStart w:id="0" w:name="_GoBack"/>
-      <w:bookmarkEnd w:id="0"/>
-      <w:r>
-        <w:rPr>
-          <w:lang w:val="ru-RU"/>
-        </w:rPr>
-        <w:t>ществляет перемещение материалов между фабриками в своей же цепочки. Здесь отсутствует указание цены (передаются по себестоимости) и отсутствуют налоги.</w:t>
+        <w:t>Внутри команды – когда команда осуществляет перемещение материалов между фабриками в своей же цепочки. Здесь отсутствует указание цены (передаются по себестоимости) и отсутствуют налоги.</w:t>
       </w:r>
     </w:p>
     <w:p>
@@ -4563,7 +4599,7 @@
       </w:pPr>
     </w:pPrDefault>
   </w:docDefaults>
-  <w:latentStyles w:defLockedState="0" w:defUIPriority="99" w:defSemiHidden="0" w:defUnhideWhenUsed="0" w:defQFormat="0" w:count="377">
+  <w:latentStyles w:defLockedState="0" w:defUIPriority="99" w:defSemiHidden="0" w:defUnhideWhenUsed="0" w:defQFormat="0" w:count="376">
     <w:lsdException w:name="Normal" w:uiPriority="0" w:qFormat="1"/>
     <w:lsdException w:name="heading 1" w:uiPriority="9" w:qFormat="1"/>
     <w:lsdException w:name="heading 2" w:semiHidden="1" w:uiPriority="9" w:unhideWhenUsed="1" w:qFormat="1"/>
@@ -4940,7 +4976,6 @@
     <w:lsdException w:name="Hashtag" w:semiHidden="1" w:unhideWhenUsed="1"/>
     <w:lsdException w:name="Unresolved Mention" w:semiHidden="1" w:unhideWhenUsed="1"/>
     <w:lsdException w:name="Smart Link" w:semiHidden="1" w:unhideWhenUsed="1"/>
-    <w:lsdException w:name="Smart Link Error" w:semiHidden="1" w:unhideWhenUsed="1"/>
   </w:latentStyles>
   <w:style w:type="paragraph" w:default="1" w:styleId="Normal">
     <w:name w:val="Normal"/>

</xml_diff>

<commit_message>
Finished Production of Customers' Factories
</commit_message>
<xml_diff>
--- a/im.description.docx
+++ b/im.description.docx
@@ -479,749 +479,743 @@
         <w:rPr>
           <w:lang w:val="ru-RU"/>
         </w:rPr>
-        <w:t xml:space="preserve"> себестоимость</w:t>
-      </w:r>
+        <w:t xml:space="preserve"> себестоимость + % наценки.</w:t>
+      </w:r>
+    </w:p>
+    <w:p>
+      <w:pPr>
+        <w:rPr>
+          <w:lang w:val="ru-RU"/>
+        </w:rPr>
+      </w:pPr>
+      <w:r>
+        <w:rPr>
+          <w:lang w:val="ru-RU"/>
+        </w:rPr>
+        <w:t>Себестоимость материалов рассчитывается автоматически</w:t>
+      </w:r>
+      <w:r>
+        <w:rPr>
+          <w:lang w:val="ru-RU"/>
+        </w:rPr>
+        <w:t xml:space="preserve"> (на основании стоимости исходных материалов). Процент наценки зависит от того – есть ли </w:t>
+      </w:r>
+      <w:r>
+        <w:rPr>
+          <w:lang w:val="ru-RU"/>
+        </w:rPr>
+        <w:t>производимые материалы следующего поколения. Если таки</w:t>
+      </w:r>
+      <w:r>
+        <w:rPr>
+          <w:lang w:val="ru-RU"/>
+        </w:rPr>
+        <w:t>х</w:t>
+      </w:r>
+      <w:r>
+        <w:rPr>
+          <w:lang w:val="ru-RU"/>
+        </w:rPr>
+        <w:t xml:space="preserve"> материалов сейчас нет, то игра даёт достаточно большую наценку – </w:t>
+      </w:r>
+      <w:r>
+        <w:rPr>
+          <w:highlight w:val="yellow"/>
+          <w:lang w:val="ru-RU"/>
+        </w:rPr>
+        <w:t>50%</w:t>
+      </w:r>
+      <w:r>
+        <w:rPr>
+          <w:lang w:val="ru-RU"/>
+        </w:rPr>
+        <w:t>, если же есть – то маленькую наценку</w:t>
+      </w:r>
+      <w:r>
+        <w:rPr>
+          <w:lang w:val="ru-RU"/>
+        </w:rPr>
+        <w:t xml:space="preserve">, </w:t>
+      </w:r>
+      <w:r>
+        <w:rPr>
+          <w:highlight w:val="yellow"/>
+          <w:lang w:val="ru-RU"/>
+        </w:rPr>
+        <w:t>10%</w:t>
+      </w:r>
+      <w:r>
+        <w:rPr>
+          <w:lang w:val="ru-RU"/>
+        </w:rPr>
+        <w:t>.</w:t>
+      </w:r>
+      <w:r>
+        <w:rPr>
+          <w:lang w:val="ru-RU"/>
+        </w:rPr>
+        <w:t xml:space="preserve"> Смысл этого – заставить игроков развивать свои фабрики, </w:t>
+      </w:r>
+      <w:r>
+        <w:rPr>
+          <w:lang w:val="ru-RU"/>
+        </w:rPr>
+        <w:t>чтобы</w:t>
+      </w:r>
+      <w:r>
+        <w:rPr>
+          <w:lang w:val="ru-RU"/>
+        </w:rPr>
+        <w:t xml:space="preserve"> производить всё более сложные </w:t>
+      </w:r>
+      <w:r>
+        <w:rPr>
+          <w:lang w:val="ru-RU"/>
+        </w:rPr>
+        <w:t>материалы</w:t>
+      </w:r>
+      <w:r>
+        <w:rPr>
+          <w:lang w:val="ru-RU"/>
+        </w:rPr>
+        <w:t>.</w:t>
+      </w:r>
+    </w:p>
+    <w:p>
+      <w:pPr>
+        <w:rPr>
+          <w:lang w:val="ru-RU"/>
+        </w:rPr>
+      </w:pPr>
+    </w:p>
+    <w:p>
+      <w:pPr>
+        <w:rPr>
+          <w:lang w:val="ru-RU"/>
+        </w:rPr>
+      </w:pPr>
+      <w:r>
+        <w:rPr>
+          <w:lang w:val="ru-RU"/>
+        </w:rPr>
+        <w:t xml:space="preserve">В игре есть банк, который выдаёт (по их запросу) игрокам кредиты, а </w:t>
+      </w:r>
+      <w:r>
+        <w:rPr>
+          <w:lang w:val="ru-RU"/>
+        </w:rPr>
+        <w:t>также</w:t>
+      </w:r>
+      <w:r>
+        <w:rPr>
+          <w:lang w:val="ru-RU"/>
+        </w:rPr>
+        <w:t xml:space="preserve"> позволяет открывать депозиты. В конце игры автоматически закрываются все открытые счета.</w:t>
+      </w:r>
+      <w:r>
+        <w:rPr>
+          <w:lang w:val="ru-RU"/>
+        </w:rPr>
+        <w:t xml:space="preserve"> Это позволит ускорить прокачку игроков, а </w:t>
+      </w:r>
+      <w:r>
+        <w:rPr>
+          <w:lang w:val="ru-RU"/>
+        </w:rPr>
+        <w:t>также</w:t>
+      </w:r>
+      <w:r>
+        <w:rPr>
+          <w:lang w:val="ru-RU"/>
+        </w:rPr>
+        <w:t xml:space="preserve"> инвестировать свободные деньги.</w:t>
+      </w:r>
+    </w:p>
+    <w:p>
+      <w:pPr>
+        <w:rPr>
+          <w:lang w:val="ru-RU"/>
+        </w:rPr>
+      </w:pPr>
+    </w:p>
+    <w:p>
+      <w:pPr>
+        <w:rPr>
+          <w:lang w:val="ru-RU"/>
+        </w:rPr>
+      </w:pPr>
+      <w:r>
+        <w:rPr>
+          <w:lang w:val="ru-RU"/>
+        </w:rPr>
+        <w:t>Материал – основная единица производства и обмена. Материал имеет следующие свойства:</w:t>
+      </w:r>
+    </w:p>
+    <w:p>
+      <w:pPr>
+        <w:pStyle w:val="ListParagraph"/>
+        <w:numPr>
+          <w:ilvl w:val="0"/>
+          <w:numId w:val="6"/>
+        </w:numPr>
+        <w:rPr>
+          <w:lang w:val="ru-RU"/>
+        </w:rPr>
+      </w:pPr>
+      <w:r>
+        <w:rPr>
+          <w:lang w:val="ru-RU"/>
+        </w:rPr>
+        <w:lastRenderedPageBreak/>
+        <w:t xml:space="preserve">Набор и количество исходных материалов, которые нужны, </w:t>
+      </w:r>
+      <w:r>
+        <w:rPr>
+          <w:lang w:val="ru-RU"/>
+        </w:rPr>
+        <w:t>чтобы</w:t>
+      </w:r>
+      <w:r>
+        <w:rPr>
+          <w:lang w:val="ru-RU"/>
+        </w:rPr>
+        <w:t xml:space="preserve"> произвести данный материал.</w:t>
+      </w:r>
+    </w:p>
+    <w:p>
+      <w:pPr>
+        <w:pStyle w:val="ListParagraph"/>
+        <w:numPr>
+          <w:ilvl w:val="0"/>
+          <w:numId w:val="6"/>
+        </w:numPr>
+        <w:rPr>
+          <w:lang w:val="ru-RU"/>
+        </w:rPr>
+      </w:pPr>
+      <w:r>
+        <w:rPr>
+          <w:lang w:val="ru-RU"/>
+        </w:rPr>
+        <w:t>Количество произведенного материала</w:t>
+      </w:r>
+      <w:r>
+        <w:rPr>
+          <w:lang w:val="ru-RU"/>
+        </w:rPr>
+        <w:t>, из исходных.</w:t>
+      </w:r>
+    </w:p>
+    <w:p>
+      <w:pPr>
+        <w:rPr>
+          <w:lang w:val="ru-RU"/>
+        </w:rPr>
+      </w:pPr>
+    </w:p>
+    <w:p>
+      <w:pPr>
+        <w:rPr>
+          <w:lang w:val="ru-RU"/>
+        </w:rPr>
+      </w:pPr>
+      <w:r>
+        <w:rPr>
+          <w:lang w:val="ru-RU"/>
+        </w:rPr>
+        <w:t>Пример:</w:t>
+      </w:r>
+    </w:p>
+    <w:p>
+      <w:pPr>
+        <w:pStyle w:val="ListParagraph"/>
+        <w:numPr>
+          <w:ilvl w:val="0"/>
+          <w:numId w:val="7"/>
+        </w:numPr>
+        <w:rPr>
+          <w:lang w:val="ru-RU"/>
+        </w:rPr>
+      </w:pPr>
+      <w:r>
+        <w:rPr>
+          <w:lang w:val="ru-RU"/>
+        </w:rPr>
+        <w:t>Железосодержащая руда.</w:t>
+      </w:r>
+    </w:p>
+    <w:p>
+      <w:pPr>
+        <w:pStyle w:val="ListParagraph"/>
+        <w:numPr>
+          <w:ilvl w:val="1"/>
+          <w:numId w:val="7"/>
+        </w:numPr>
+        <w:rPr>
+          <w:lang w:val="ru-RU"/>
+        </w:rPr>
+      </w:pPr>
+      <w:r>
+        <w:rPr>
+          <w:lang w:val="ru-RU"/>
+        </w:rPr>
+        <w:t>Исходные материалы:</w:t>
+      </w:r>
+    </w:p>
+    <w:p>
+      <w:pPr>
+        <w:pStyle w:val="ListParagraph"/>
+        <w:numPr>
+          <w:ilvl w:val="2"/>
+          <w:numId w:val="7"/>
+        </w:numPr>
+        <w:rPr>
+          <w:lang w:val="ru-RU"/>
+        </w:rPr>
+      </w:pPr>
+      <w:r>
+        <w:rPr>
+          <w:lang w:val="ru-RU"/>
+        </w:rPr>
+        <w:t>Металлосодержащая руда, 20 000 ед.</w:t>
+      </w:r>
+    </w:p>
+    <w:p>
+      <w:pPr>
+        <w:pStyle w:val="ListParagraph"/>
+        <w:numPr>
+          <w:ilvl w:val="1"/>
+          <w:numId w:val="7"/>
+        </w:numPr>
+        <w:rPr>
+          <w:lang w:val="ru-RU"/>
+        </w:rPr>
+      </w:pPr>
+      <w:r>
+        <w:rPr>
+          <w:lang w:val="ru-RU"/>
+        </w:rPr>
+        <w:t>Результат – железосодержащая руда, 1 ед.</w:t>
+      </w:r>
+    </w:p>
+    <w:p>
+      <w:pPr>
+        <w:pStyle w:val="ListParagraph"/>
+        <w:numPr>
+          <w:ilvl w:val="0"/>
+          <w:numId w:val="7"/>
+        </w:numPr>
+        <w:rPr>
+          <w:lang w:val="ru-RU"/>
+        </w:rPr>
+      </w:pPr>
+      <w:r>
+        <w:rPr>
+          <w:lang w:val="ru-RU"/>
+        </w:rPr>
+        <w:t>Стальной лист.</w:t>
+      </w:r>
+    </w:p>
+    <w:p>
+      <w:pPr>
+        <w:pStyle w:val="ListParagraph"/>
+        <w:numPr>
+          <w:ilvl w:val="1"/>
+          <w:numId w:val="7"/>
+        </w:numPr>
+        <w:rPr>
+          <w:lang w:val="ru-RU"/>
+        </w:rPr>
+      </w:pPr>
+      <w:r>
+        <w:rPr>
+          <w:lang w:val="ru-RU"/>
+        </w:rPr>
+        <w:t>Исходные материалы:</w:t>
+      </w:r>
+    </w:p>
+    <w:p>
+      <w:pPr>
+        <w:pStyle w:val="ListParagraph"/>
+        <w:numPr>
+          <w:ilvl w:val="2"/>
+          <w:numId w:val="7"/>
+        </w:numPr>
+        <w:rPr>
+          <w:lang w:val="ru-RU"/>
+        </w:rPr>
+      </w:pPr>
+      <w:r>
+        <w:rPr>
+          <w:lang w:val="ru-RU"/>
+        </w:rPr>
+        <w:t>Железосодержащая руда, 10 ед.</w:t>
+      </w:r>
+    </w:p>
+    <w:p>
+      <w:pPr>
+        <w:pStyle w:val="ListParagraph"/>
+        <w:numPr>
+          <w:ilvl w:val="1"/>
+          <w:numId w:val="7"/>
+        </w:numPr>
+        <w:rPr>
+          <w:lang w:val="ru-RU"/>
+        </w:rPr>
+      </w:pPr>
+      <w:r>
+        <w:rPr>
+          <w:lang w:val="ru-RU"/>
+        </w:rPr>
+        <w:t>Результат – стальной лист, 2 ед.</w:t>
+      </w:r>
+    </w:p>
+    <w:p>
+      <w:pPr>
+        <w:rPr>
+          <w:lang w:val="ru-RU"/>
+        </w:rPr>
+      </w:pPr>
+      <w:r>
+        <w:rPr>
+          <w:lang w:val="ru-RU"/>
+        </w:rPr>
+        <w:t xml:space="preserve">И </w:t>
+      </w:r>
+      <w:r>
+        <w:rPr>
+          <w:lang w:val="ru-RU"/>
+        </w:rPr>
+        <w:t>т. п.</w:t>
+      </w:r>
+    </w:p>
+    <w:p>
+      <w:pPr>
+        <w:rPr>
+          <w:lang w:val="ru-RU"/>
+        </w:rPr>
+      </w:pPr>
+      <w:r>
+        <w:rPr>
+          <w:highlight w:val="yellow"/>
+          <w:lang w:val="ru-RU"/>
+        </w:rPr>
+        <w:t xml:space="preserve">Список материалов в игре – </w:t>
+      </w:r>
+      <w:r>
+        <w:rPr>
+          <w:highlight w:val="yellow"/>
+        </w:rPr>
+        <w:t>TBD</w:t>
+      </w:r>
+      <w:r>
+        <w:rPr>
+          <w:highlight w:val="yellow"/>
+          <w:lang w:val="ru-RU"/>
+        </w:rPr>
+        <w:t>.</w:t>
+      </w:r>
+    </w:p>
+    <w:p>
+      <w:pPr>
+        <w:rPr>
+          <w:lang w:val="ru-RU"/>
+        </w:rPr>
+      </w:pPr>
+    </w:p>
+    <w:p>
+      <w:pPr>
+        <w:rPr>
+          <w:lang w:val="ru-RU"/>
+        </w:rPr>
+      </w:pPr>
+      <w:r>
+        <w:rPr>
+          <w:lang w:val="ru-RU"/>
+        </w:rPr>
+        <w:t>В игре всё вращается вокруг двух точек – фабрики и контракты.</w:t>
+      </w:r>
+    </w:p>
+    <w:p>
+      <w:pPr>
+        <w:rPr>
+          <w:lang w:val="ru-RU"/>
+        </w:rPr>
+      </w:pPr>
+      <w:r>
+        <w:rPr>
+          <w:lang w:val="ru-RU"/>
+        </w:rPr>
+        <w:t xml:space="preserve">На фабрике и происходит производство определенных материалов. Каждая фабрика </w:t>
+      </w:r>
+      <w:r>
+        <w:rPr>
+          <w:lang w:val="ru-RU"/>
+        </w:rPr>
+        <w:t xml:space="preserve">у команды </w:t>
+      </w:r>
+      <w:r>
+        <w:rPr>
+          <w:lang w:val="ru-RU"/>
+        </w:rPr>
+        <w:t>имеет следующие свойства:</w:t>
+      </w:r>
+    </w:p>
+    <w:p>
+      <w:pPr>
+        <w:pStyle w:val="ListParagraph"/>
+        <w:numPr>
+          <w:ilvl w:val="0"/>
+          <w:numId w:val="5"/>
+        </w:numPr>
+        <w:rPr>
+          <w:lang w:val="ru-RU"/>
+        </w:rPr>
+      </w:pPr>
+      <w:r>
+        <w:rPr>
+          <w:lang w:val="ru-RU"/>
+        </w:rPr>
+        <w:t>Список мате</w:t>
+      </w:r>
+      <w:r>
+        <w:rPr>
+          <w:lang w:val="ru-RU"/>
+        </w:rPr>
+        <w:t>риалов, которые фабрика может производить</w:t>
+      </w:r>
+      <w:r>
+        <w:rPr>
+          <w:lang w:val="ru-RU"/>
+        </w:rPr>
+        <w:t xml:space="preserve"> (с привязкой к уровню фабрики, т.е. на уровне 1 – можно производить материалы </w:t>
+      </w:r>
+      <w:r>
+        <w:t>X</w:t>
+      </w:r>
+      <w:r>
+        <w:rPr>
+          <w:lang w:val="ru-RU"/>
+        </w:rPr>
+        <w:t xml:space="preserve"> и </w:t>
+      </w:r>
+      <w:r>
+        <w:t>Y</w:t>
+      </w:r>
+      <w:r>
+        <w:rPr>
+          <w:lang w:val="ru-RU"/>
+        </w:rPr>
+        <w:t xml:space="preserve">, на уровне 2 – материалы </w:t>
+      </w:r>
+      <w:r>
+        <w:t>X</w:t>
+      </w:r>
+      <w:r>
+        <w:rPr>
+          <w:lang w:val="ru-RU"/>
+        </w:rPr>
+        <w:t xml:space="preserve"> и </w:t>
+      </w:r>
+      <w:r>
+        <w:t>Y</w:t>
+      </w:r>
+      <w:r>
+        <w:rPr>
+          <w:lang w:val="ru-RU"/>
+        </w:rPr>
+        <w:t xml:space="preserve"> производятся в два раза быстрее, но можно производить ещё и материал </w:t>
+      </w:r>
+      <w:r>
+        <w:t>Z</w:t>
+      </w:r>
+      <w:r>
+        <w:rPr>
+          <w:lang w:val="ru-RU"/>
+        </w:rPr>
+        <w:t>)</w:t>
+      </w:r>
+      <w:r>
+        <w:rPr>
+          <w:lang w:val="ru-RU"/>
+        </w:rPr>
+        <w:t>.</w:t>
+      </w:r>
+    </w:p>
+    <w:p>
+      <w:pPr>
+        <w:pStyle w:val="ListParagraph"/>
+        <w:numPr>
+          <w:ilvl w:val="0"/>
+          <w:numId w:val="5"/>
+        </w:numPr>
+        <w:rPr>
+          <w:lang w:val="ru-RU"/>
+        </w:rPr>
+      </w:pPr>
+      <w:r>
+        <w:rPr>
+          <w:lang w:val="ru-RU"/>
+        </w:rPr>
+        <w:t xml:space="preserve">Количество рабочих, которое нужно, что бы фабрика достигла 100% уровня производства. Зависимость не линейная, скажем если всего нужно 5 рабочих, то если на фабрике указан 1 рабочий, то скорость производства будет 20%, если указано 5 рабочих – 100%, если указано 10 рабочих – то </w:t>
+      </w:r>
+      <w:r>
+        <w:rPr>
+          <w:highlight w:val="yellow"/>
+          <w:lang w:val="ru-RU"/>
+        </w:rPr>
+        <w:t>170%</w:t>
+      </w:r>
+      <w:r>
+        <w:rPr>
+          <w:lang w:val="ru-RU"/>
+        </w:rPr>
+        <w:t xml:space="preserve"> и т.п., т.е. нельзя будет указать в три раза больше рабочих от базового количества и получить скорость производства в три раза выше.</w:t>
+      </w:r>
+    </w:p>
+    <w:p>
+      <w:pPr>
+        <w:pStyle w:val="ListParagraph"/>
+        <w:numPr>
+          <w:ilvl w:val="0"/>
+          <w:numId w:val="5"/>
+        </w:numPr>
+        <w:rPr>
+          <w:lang w:val="ru-RU"/>
+        </w:rPr>
+      </w:pPr>
+      <w:r>
+        <w:rPr>
+          <w:lang w:val="ru-RU"/>
+        </w:rPr>
+        <w:t>Уровень поколения фабрики.</w:t>
+      </w:r>
+    </w:p>
+    <w:p>
+      <w:pPr>
+        <w:pStyle w:val="ListParagraph"/>
+        <w:numPr>
+          <w:ilvl w:val="0"/>
+          <w:numId w:val="5"/>
+        </w:numPr>
+        <w:rPr>
+          <w:lang w:val="ru-RU"/>
+        </w:rPr>
+      </w:pPr>
+      <w:r>
+        <w:rPr>
+          <w:lang w:val="ru-RU"/>
+        </w:rPr>
+        <w:t>Какие материалы сейчас на фабрике производятся и в каком процентном соотношении (</w:t>
+      </w:r>
+      <w:r>
+        <w:rPr>
+          <w:lang w:val="ru-RU"/>
+        </w:rPr>
+        <w:t>т. е.</w:t>
+      </w:r>
+      <w:r>
+        <w:rPr>
+          <w:lang w:val="ru-RU"/>
+        </w:rPr>
+        <w:t xml:space="preserve"> можно указать что производится материал </w:t>
+      </w:r>
+      <w:r>
+        <w:t>X</w:t>
+      </w:r>
+      <w:r>
+        <w:rPr>
+          <w:lang w:val="ru-RU"/>
+        </w:rPr>
+        <w:t xml:space="preserve">, 100%, или материал </w:t>
+      </w:r>
+      <w:r>
+        <w:t>X</w:t>
+      </w:r>
+      <w:r>
+        <w:rPr>
+          <w:lang w:val="ru-RU"/>
+        </w:rPr>
+        <w:t xml:space="preserve"> </w:t>
+      </w:r>
+      <w:r>
+        <w:rPr>
+          <w:lang w:val="ru-RU"/>
+        </w:rPr>
+        <w:t>–</w:t>
+      </w:r>
+      <w:r>
+        <w:rPr>
+          <w:lang w:val="ru-RU"/>
+        </w:rPr>
+        <w:t xml:space="preserve"> 60%</w:t>
+      </w:r>
+      <w:r>
+        <w:rPr>
+          <w:lang w:val="ru-RU"/>
+        </w:rPr>
+        <w:t xml:space="preserve"> и материал </w:t>
+      </w:r>
+      <w:r>
+        <w:t>Y</w:t>
+      </w:r>
+      <w:r>
+        <w:rPr>
+          <w:lang w:val="ru-RU"/>
+        </w:rPr>
+        <w:t xml:space="preserve"> </w:t>
+      </w:r>
+      <w:r>
+        <w:rPr>
+          <w:lang w:val="ru-RU"/>
+        </w:rPr>
+        <w:t>–</w:t>
+      </w:r>
+      <w:r>
+        <w:rPr>
+          <w:lang w:val="ru-RU"/>
+        </w:rPr>
+        <w:t xml:space="preserve"> 40%)</w:t>
+      </w:r>
+      <w:r>
+        <w:rPr>
+          <w:lang w:val="ru-RU"/>
+        </w:rPr>
+        <w:t>.</w:t>
+      </w:r>
+    </w:p>
+    <w:p>
+      <w:pPr>
+        <w:pStyle w:val="ListParagraph"/>
+        <w:numPr>
+          <w:ilvl w:val="0"/>
+          <w:numId w:val="5"/>
+        </w:numPr>
+        <w:rPr>
+          <w:lang w:val="ru-RU"/>
+        </w:rPr>
+      </w:pPr>
+      <w:r>
+        <w:rPr>
+          <w:lang w:val="ru-RU"/>
+        </w:rPr>
+        <w:t>Склад, на котором находя</w:t>
+      </w:r>
+      <w:r>
+        <w:rPr>
+          <w:lang w:val="ru-RU"/>
+        </w:rPr>
+        <w:t>тся доставленные по контракту материалы и произведенные фабрикой материалы.</w:t>
+      </w:r>
+    </w:p>
+    <w:p>
+      <w:pPr>
+        <w:rPr>
+          <w:lang w:val="ru-RU"/>
+        </w:rPr>
+      </w:pPr>
       <w:bookmarkStart w:id="0" w:name="_GoBack"/>
       <w:bookmarkEnd w:id="0"/>
-      <w:r>
-        <w:rPr>
-          <w:lang w:val="ru-RU"/>
-        </w:rPr>
-        <w:t xml:space="preserve"> + % наценки.</w:t>
-      </w:r>
-    </w:p>
-    <w:p>
-      <w:pPr>
-        <w:rPr>
-          <w:lang w:val="ru-RU"/>
-        </w:rPr>
-      </w:pPr>
-      <w:r>
-        <w:rPr>
-          <w:lang w:val="ru-RU"/>
-        </w:rPr>
-        <w:t>Себестоимость материалов рассчитывается автоматически</w:t>
-      </w:r>
-      <w:r>
-        <w:rPr>
-          <w:lang w:val="ru-RU"/>
-        </w:rPr>
-        <w:t xml:space="preserve"> (на основании стоимости исходных материалов). Процент наценки зависит от того – есть ли </w:t>
-      </w:r>
-      <w:r>
-        <w:rPr>
-          <w:lang w:val="ru-RU"/>
-        </w:rPr>
-        <w:t>производимые материалы следующего поколения. Если таки</w:t>
-      </w:r>
-      <w:r>
-        <w:rPr>
-          <w:lang w:val="ru-RU"/>
-        </w:rPr>
-        <w:t>х</w:t>
-      </w:r>
-      <w:r>
-        <w:rPr>
-          <w:lang w:val="ru-RU"/>
-        </w:rPr>
-        <w:t xml:space="preserve"> материалов сейчас нет, то игра даёт достаточно большую наценку – </w:t>
-      </w:r>
-      <w:r>
-        <w:rPr>
-          <w:highlight w:val="yellow"/>
-          <w:lang w:val="ru-RU"/>
-        </w:rPr>
-        <w:t>50%</w:t>
-      </w:r>
-      <w:r>
-        <w:rPr>
-          <w:lang w:val="ru-RU"/>
-        </w:rPr>
-        <w:t>, если же есть – то маленькую наценку</w:t>
-      </w:r>
-      <w:r>
-        <w:rPr>
-          <w:lang w:val="ru-RU"/>
-        </w:rPr>
-        <w:t xml:space="preserve">, </w:t>
-      </w:r>
-      <w:r>
-        <w:rPr>
-          <w:highlight w:val="yellow"/>
-          <w:lang w:val="ru-RU"/>
-        </w:rPr>
-        <w:t>10%</w:t>
-      </w:r>
-      <w:r>
-        <w:rPr>
-          <w:lang w:val="ru-RU"/>
-        </w:rPr>
-        <w:t>.</w:t>
-      </w:r>
-      <w:r>
-        <w:rPr>
-          <w:lang w:val="ru-RU"/>
-        </w:rPr>
-        <w:t xml:space="preserve"> Смысл этого – заставить игроков развивать свои фабрики, </w:t>
-      </w:r>
-      <w:r>
-        <w:rPr>
-          <w:lang w:val="ru-RU"/>
-        </w:rPr>
-        <w:t>чтобы</w:t>
-      </w:r>
-      <w:r>
-        <w:rPr>
-          <w:lang w:val="ru-RU"/>
-        </w:rPr>
-        <w:t xml:space="preserve"> производить всё более сложные </w:t>
-      </w:r>
-      <w:r>
-        <w:rPr>
-          <w:lang w:val="ru-RU"/>
-        </w:rPr>
-        <w:t>материалы</w:t>
-      </w:r>
-      <w:r>
-        <w:rPr>
-          <w:lang w:val="ru-RU"/>
-        </w:rPr>
-        <w:t>.</w:t>
-      </w:r>
-    </w:p>
-    <w:p>
-      <w:pPr>
-        <w:rPr>
-          <w:lang w:val="ru-RU"/>
-        </w:rPr>
-      </w:pPr>
-    </w:p>
-    <w:p>
-      <w:pPr>
-        <w:rPr>
-          <w:lang w:val="ru-RU"/>
-        </w:rPr>
-      </w:pPr>
-      <w:r>
-        <w:rPr>
-          <w:lang w:val="ru-RU"/>
-        </w:rPr>
-        <w:t xml:space="preserve">В игре есть банк, который выдаёт (по их запросу) игрокам кредиты, а </w:t>
-      </w:r>
-      <w:r>
-        <w:rPr>
-          <w:lang w:val="ru-RU"/>
-        </w:rPr>
-        <w:t>также</w:t>
-      </w:r>
-      <w:r>
-        <w:rPr>
-          <w:lang w:val="ru-RU"/>
-        </w:rPr>
-        <w:t xml:space="preserve"> позволяет открывать депозиты. В конце игры автоматически закрываются все открытые счета.</w:t>
-      </w:r>
-      <w:r>
-        <w:rPr>
-          <w:lang w:val="ru-RU"/>
-        </w:rPr>
-        <w:t xml:space="preserve"> Это позволит ускорить прокачку игроков, а </w:t>
-      </w:r>
-      <w:r>
-        <w:rPr>
-          <w:lang w:val="ru-RU"/>
-        </w:rPr>
-        <w:t>также</w:t>
-      </w:r>
-      <w:r>
-        <w:rPr>
-          <w:lang w:val="ru-RU"/>
-        </w:rPr>
-        <w:t xml:space="preserve"> инвестировать свободные деньги.</w:t>
-      </w:r>
-    </w:p>
-    <w:p>
-      <w:pPr>
-        <w:rPr>
-          <w:lang w:val="ru-RU"/>
-        </w:rPr>
-      </w:pPr>
-    </w:p>
-    <w:p>
-      <w:pPr>
-        <w:rPr>
-          <w:lang w:val="ru-RU"/>
-        </w:rPr>
-      </w:pPr>
-      <w:r>
-        <w:rPr>
-          <w:lang w:val="ru-RU"/>
-        </w:rPr>
-        <w:t>Материал – основная единица производства и обмена. Материал имеет следующие свойства:</w:t>
-      </w:r>
-    </w:p>
-    <w:p>
-      <w:pPr>
-        <w:pStyle w:val="ListParagraph"/>
-        <w:numPr>
-          <w:ilvl w:val="0"/>
-          <w:numId w:val="6"/>
-        </w:numPr>
-        <w:rPr>
-          <w:lang w:val="ru-RU"/>
-        </w:rPr>
-      </w:pPr>
-      <w:r>
-        <w:rPr>
-          <w:lang w:val="ru-RU"/>
-        </w:rPr>
-        <w:lastRenderedPageBreak/>
-        <w:t xml:space="preserve">Набор и количество исходных материалов, которые нужны, </w:t>
-      </w:r>
-      <w:r>
-        <w:rPr>
-          <w:lang w:val="ru-RU"/>
-        </w:rPr>
-        <w:t>чтобы</w:t>
-      </w:r>
-      <w:r>
-        <w:rPr>
-          <w:lang w:val="ru-RU"/>
-        </w:rPr>
-        <w:t xml:space="preserve"> произвести данный материал.</w:t>
-      </w:r>
-    </w:p>
-    <w:p>
-      <w:pPr>
-        <w:pStyle w:val="ListParagraph"/>
-        <w:numPr>
-          <w:ilvl w:val="0"/>
-          <w:numId w:val="6"/>
-        </w:numPr>
-        <w:rPr>
-          <w:lang w:val="ru-RU"/>
-        </w:rPr>
-      </w:pPr>
-      <w:r>
-        <w:rPr>
-          <w:lang w:val="ru-RU"/>
-        </w:rPr>
-        <w:t>Количество произведенного материала</w:t>
-      </w:r>
-      <w:r>
-        <w:rPr>
-          <w:lang w:val="ru-RU"/>
-        </w:rPr>
-        <w:t>, из исходных.</w:t>
-      </w:r>
-    </w:p>
-    <w:p>
-      <w:pPr>
-        <w:rPr>
-          <w:lang w:val="ru-RU"/>
-        </w:rPr>
-      </w:pPr>
-    </w:p>
-    <w:p>
-      <w:pPr>
-        <w:rPr>
-          <w:lang w:val="ru-RU"/>
-        </w:rPr>
-      </w:pPr>
-      <w:r>
-        <w:rPr>
-          <w:lang w:val="ru-RU"/>
-        </w:rPr>
-        <w:t>Пример:</w:t>
-      </w:r>
-    </w:p>
-    <w:p>
-      <w:pPr>
-        <w:pStyle w:val="ListParagraph"/>
-        <w:numPr>
-          <w:ilvl w:val="0"/>
-          <w:numId w:val="7"/>
-        </w:numPr>
-        <w:rPr>
-          <w:lang w:val="ru-RU"/>
-        </w:rPr>
-      </w:pPr>
-      <w:r>
-        <w:rPr>
-          <w:lang w:val="ru-RU"/>
-        </w:rPr>
-        <w:t>Железосодержащая руда.</w:t>
-      </w:r>
-    </w:p>
-    <w:p>
-      <w:pPr>
-        <w:pStyle w:val="ListParagraph"/>
-        <w:numPr>
-          <w:ilvl w:val="1"/>
-          <w:numId w:val="7"/>
-        </w:numPr>
-        <w:rPr>
-          <w:lang w:val="ru-RU"/>
-        </w:rPr>
-      </w:pPr>
-      <w:r>
-        <w:rPr>
-          <w:lang w:val="ru-RU"/>
-        </w:rPr>
-        <w:t>Исходные материалы:</w:t>
-      </w:r>
-    </w:p>
-    <w:p>
-      <w:pPr>
-        <w:pStyle w:val="ListParagraph"/>
-        <w:numPr>
-          <w:ilvl w:val="2"/>
-          <w:numId w:val="7"/>
-        </w:numPr>
-        <w:rPr>
-          <w:lang w:val="ru-RU"/>
-        </w:rPr>
-      </w:pPr>
-      <w:r>
-        <w:rPr>
-          <w:lang w:val="ru-RU"/>
-        </w:rPr>
-        <w:t>Металлосодержащая руда, 20 000 ед.</w:t>
-      </w:r>
-    </w:p>
-    <w:p>
-      <w:pPr>
-        <w:pStyle w:val="ListParagraph"/>
-        <w:numPr>
-          <w:ilvl w:val="1"/>
-          <w:numId w:val="7"/>
-        </w:numPr>
-        <w:rPr>
-          <w:lang w:val="ru-RU"/>
-        </w:rPr>
-      </w:pPr>
-      <w:r>
-        <w:rPr>
-          <w:lang w:val="ru-RU"/>
-        </w:rPr>
-        <w:t>Результат – железосодержащая руда, 1 ед.</w:t>
-      </w:r>
-    </w:p>
-    <w:p>
-      <w:pPr>
-        <w:pStyle w:val="ListParagraph"/>
-        <w:numPr>
-          <w:ilvl w:val="0"/>
-          <w:numId w:val="7"/>
-        </w:numPr>
-        <w:rPr>
-          <w:lang w:val="ru-RU"/>
-        </w:rPr>
-      </w:pPr>
-      <w:r>
-        <w:rPr>
-          <w:lang w:val="ru-RU"/>
-        </w:rPr>
-        <w:t>Стальной лист.</w:t>
-      </w:r>
-    </w:p>
-    <w:p>
-      <w:pPr>
-        <w:pStyle w:val="ListParagraph"/>
-        <w:numPr>
-          <w:ilvl w:val="1"/>
-          <w:numId w:val="7"/>
-        </w:numPr>
-        <w:rPr>
-          <w:lang w:val="ru-RU"/>
-        </w:rPr>
-      </w:pPr>
-      <w:r>
-        <w:rPr>
-          <w:lang w:val="ru-RU"/>
-        </w:rPr>
-        <w:t>Исходные материалы:</w:t>
-      </w:r>
-    </w:p>
-    <w:p>
-      <w:pPr>
-        <w:pStyle w:val="ListParagraph"/>
-        <w:numPr>
-          <w:ilvl w:val="2"/>
-          <w:numId w:val="7"/>
-        </w:numPr>
-        <w:rPr>
-          <w:lang w:val="ru-RU"/>
-        </w:rPr>
-      </w:pPr>
-      <w:r>
-        <w:rPr>
-          <w:lang w:val="ru-RU"/>
-        </w:rPr>
-        <w:t>Железосодержащая руда, 10 ед.</w:t>
-      </w:r>
-    </w:p>
-    <w:p>
-      <w:pPr>
-        <w:pStyle w:val="ListParagraph"/>
-        <w:numPr>
-          <w:ilvl w:val="1"/>
-          <w:numId w:val="7"/>
-        </w:numPr>
-        <w:rPr>
-          <w:lang w:val="ru-RU"/>
-        </w:rPr>
-      </w:pPr>
-      <w:r>
-        <w:rPr>
-          <w:lang w:val="ru-RU"/>
-        </w:rPr>
-        <w:t>Результат – стальной лист, 2 ед.</w:t>
-      </w:r>
-    </w:p>
-    <w:p>
-      <w:pPr>
-        <w:rPr>
-          <w:lang w:val="ru-RU"/>
-        </w:rPr>
-      </w:pPr>
-      <w:r>
-        <w:rPr>
-          <w:lang w:val="ru-RU"/>
-        </w:rPr>
-        <w:t xml:space="preserve">И </w:t>
-      </w:r>
-      <w:r>
-        <w:rPr>
-          <w:lang w:val="ru-RU"/>
-        </w:rPr>
-        <w:t>т. п.</w:t>
-      </w:r>
-    </w:p>
-    <w:p>
-      <w:pPr>
-        <w:rPr>
-          <w:lang w:val="ru-RU"/>
-        </w:rPr>
-      </w:pPr>
-      <w:r>
-        <w:rPr>
-          <w:highlight w:val="yellow"/>
-          <w:lang w:val="ru-RU"/>
-        </w:rPr>
-        <w:t xml:space="preserve">Список материалов в игре – </w:t>
-      </w:r>
-      <w:r>
-        <w:rPr>
-          <w:highlight w:val="yellow"/>
-        </w:rPr>
-        <w:t>TBD</w:t>
-      </w:r>
-      <w:r>
-        <w:rPr>
-          <w:highlight w:val="yellow"/>
-          <w:lang w:val="ru-RU"/>
-        </w:rPr>
-        <w:t>.</w:t>
-      </w:r>
-    </w:p>
-    <w:p>
-      <w:pPr>
-        <w:rPr>
-          <w:lang w:val="ru-RU"/>
-        </w:rPr>
-      </w:pPr>
-    </w:p>
-    <w:p>
-      <w:pPr>
-        <w:rPr>
-          <w:lang w:val="ru-RU"/>
-        </w:rPr>
-      </w:pPr>
-      <w:r>
-        <w:rPr>
-          <w:lang w:val="ru-RU"/>
-        </w:rPr>
-        <w:t>В игре всё вращается вокруг двух точек – фабрики и контракты.</w:t>
-      </w:r>
-    </w:p>
-    <w:p>
-      <w:pPr>
-        <w:rPr>
-          <w:lang w:val="ru-RU"/>
-        </w:rPr>
-      </w:pPr>
-      <w:r>
-        <w:rPr>
-          <w:lang w:val="ru-RU"/>
-        </w:rPr>
-        <w:t xml:space="preserve">На фабрике и происходит производство определенных материалов. Каждая фабрика </w:t>
-      </w:r>
-      <w:r>
-        <w:rPr>
-          <w:lang w:val="ru-RU"/>
-        </w:rPr>
-        <w:t xml:space="preserve">у команды </w:t>
-      </w:r>
-      <w:r>
-        <w:rPr>
-          <w:lang w:val="ru-RU"/>
-        </w:rPr>
-        <w:t>имеет следующие свойства:</w:t>
-      </w:r>
-    </w:p>
-    <w:p>
-      <w:pPr>
-        <w:pStyle w:val="ListParagraph"/>
-        <w:numPr>
-          <w:ilvl w:val="0"/>
-          <w:numId w:val="5"/>
-        </w:numPr>
-        <w:rPr>
-          <w:lang w:val="ru-RU"/>
-        </w:rPr>
-      </w:pPr>
-      <w:r>
-        <w:rPr>
-          <w:lang w:val="ru-RU"/>
-        </w:rPr>
-        <w:t>Список мате</w:t>
-      </w:r>
-      <w:r>
-        <w:rPr>
-          <w:lang w:val="ru-RU"/>
-        </w:rPr>
-        <w:t>риалов, которые фабрика может производить</w:t>
-      </w:r>
-      <w:r>
-        <w:rPr>
-          <w:lang w:val="ru-RU"/>
-        </w:rPr>
-        <w:t xml:space="preserve"> (с привязкой к уровню фабрики, т.е. на уровне 1 – можно производить материалы </w:t>
-      </w:r>
-      <w:r>
-        <w:t>X</w:t>
-      </w:r>
-      <w:r>
-        <w:rPr>
-          <w:lang w:val="ru-RU"/>
-        </w:rPr>
-        <w:t xml:space="preserve"> и </w:t>
-      </w:r>
-      <w:r>
-        <w:t>Y</w:t>
-      </w:r>
-      <w:r>
-        <w:rPr>
-          <w:lang w:val="ru-RU"/>
-        </w:rPr>
-        <w:t xml:space="preserve">, на уровне 2 – материалы </w:t>
-      </w:r>
-      <w:r>
-        <w:t>X</w:t>
-      </w:r>
-      <w:r>
-        <w:rPr>
-          <w:lang w:val="ru-RU"/>
-        </w:rPr>
-        <w:t xml:space="preserve"> и </w:t>
-      </w:r>
-      <w:r>
-        <w:t>Y</w:t>
-      </w:r>
-      <w:r>
-        <w:rPr>
-          <w:lang w:val="ru-RU"/>
-        </w:rPr>
-        <w:t xml:space="preserve"> производятся в два раза быстрее, но можно производить ещё и материал </w:t>
-      </w:r>
-      <w:r>
-        <w:t>Z</w:t>
-      </w:r>
-      <w:r>
-        <w:rPr>
-          <w:lang w:val="ru-RU"/>
-        </w:rPr>
-        <w:t>)</w:t>
-      </w:r>
-      <w:r>
-        <w:rPr>
-          <w:lang w:val="ru-RU"/>
-        </w:rPr>
-        <w:t>.</w:t>
-      </w:r>
-    </w:p>
-    <w:p>
-      <w:pPr>
-        <w:pStyle w:val="ListParagraph"/>
-        <w:numPr>
-          <w:ilvl w:val="0"/>
-          <w:numId w:val="5"/>
-        </w:numPr>
-        <w:rPr>
-          <w:lang w:val="ru-RU"/>
-        </w:rPr>
-      </w:pPr>
-      <w:r>
-        <w:rPr>
-          <w:lang w:val="ru-RU"/>
-        </w:rPr>
-        <w:t xml:space="preserve">Количество рабочих, которое нужно, что бы фабрика достигла 100% уровня производства. Зависимость не линейная, скажем если всего нужно 5 рабочих, то если на фабрике указан 1 рабочий, то скорость производства будет 20%, если указано 5 рабочих – 100%, если указано 10 рабочих – то </w:t>
-      </w:r>
-      <w:r>
-        <w:rPr>
-          <w:highlight w:val="yellow"/>
-          <w:lang w:val="ru-RU"/>
-        </w:rPr>
-        <w:t>170%</w:t>
-      </w:r>
-      <w:r>
-        <w:rPr>
-          <w:lang w:val="ru-RU"/>
-        </w:rPr>
-        <w:t xml:space="preserve"> и т.п., т.е. нельзя будет указать в три раза больше рабочих от базового количества и получить скорость производства в три раза выше.</w:t>
-      </w:r>
-    </w:p>
-    <w:p>
-      <w:pPr>
-        <w:pStyle w:val="ListParagraph"/>
-        <w:numPr>
-          <w:ilvl w:val="0"/>
-          <w:numId w:val="5"/>
-        </w:numPr>
-        <w:rPr>
-          <w:lang w:val="ru-RU"/>
-        </w:rPr>
-      </w:pPr>
-      <w:r>
-        <w:rPr>
-          <w:lang w:val="ru-RU"/>
-        </w:rPr>
-        <w:t>Уровень поколения фабрики.</w:t>
-      </w:r>
-    </w:p>
-    <w:p>
-      <w:pPr>
-        <w:pStyle w:val="ListParagraph"/>
-        <w:numPr>
-          <w:ilvl w:val="0"/>
-          <w:numId w:val="5"/>
-        </w:numPr>
-        <w:rPr>
-          <w:lang w:val="ru-RU"/>
-        </w:rPr>
-      </w:pPr>
-      <w:r>
-        <w:rPr>
-          <w:lang w:val="ru-RU"/>
-        </w:rPr>
-        <w:t>Какие материалы сейчас на фабрике производятся и в каком процентном соотношении (</w:t>
-      </w:r>
-      <w:r>
-        <w:rPr>
-          <w:lang w:val="ru-RU"/>
-        </w:rPr>
-        <w:t>т. е.</w:t>
-      </w:r>
-      <w:r>
-        <w:rPr>
-          <w:lang w:val="ru-RU"/>
-        </w:rPr>
-        <w:t xml:space="preserve"> можно указать что производится материал </w:t>
-      </w:r>
-      <w:r>
-        <w:t>X</w:t>
-      </w:r>
-      <w:r>
-        <w:rPr>
-          <w:lang w:val="ru-RU"/>
-        </w:rPr>
-        <w:t xml:space="preserve">, 100%, или материал </w:t>
-      </w:r>
-      <w:r>
-        <w:t>X</w:t>
-      </w:r>
-      <w:r>
-        <w:rPr>
-          <w:lang w:val="ru-RU"/>
-        </w:rPr>
-        <w:t xml:space="preserve"> </w:t>
-      </w:r>
-      <w:r>
-        <w:rPr>
-          <w:lang w:val="ru-RU"/>
-        </w:rPr>
-        <w:t>–</w:t>
-      </w:r>
-      <w:r>
-        <w:rPr>
-          <w:lang w:val="ru-RU"/>
-        </w:rPr>
-        <w:t xml:space="preserve"> 60%</w:t>
-      </w:r>
-      <w:r>
-        <w:rPr>
-          <w:lang w:val="ru-RU"/>
-        </w:rPr>
-        <w:t xml:space="preserve"> и материал </w:t>
-      </w:r>
-      <w:r>
-        <w:t>Y</w:t>
-      </w:r>
-      <w:r>
-        <w:rPr>
-          <w:lang w:val="ru-RU"/>
-        </w:rPr>
-        <w:t xml:space="preserve"> </w:t>
-      </w:r>
-      <w:r>
-        <w:rPr>
-          <w:lang w:val="ru-RU"/>
-        </w:rPr>
-        <w:t>–</w:t>
-      </w:r>
-      <w:r>
-        <w:rPr>
-          <w:lang w:val="ru-RU"/>
-        </w:rPr>
-        <w:t xml:space="preserve"> 40%)</w:t>
-      </w:r>
-      <w:r>
-        <w:rPr>
-          <w:lang w:val="ru-RU"/>
-        </w:rPr>
-        <w:t>.</w:t>
-      </w:r>
-    </w:p>
-    <w:p>
-      <w:pPr>
-        <w:pStyle w:val="ListParagraph"/>
-        <w:numPr>
-          <w:ilvl w:val="0"/>
-          <w:numId w:val="5"/>
-        </w:numPr>
-        <w:rPr>
-          <w:lang w:val="ru-RU"/>
-        </w:rPr>
-      </w:pPr>
-      <w:r>
-        <w:rPr>
-          <w:lang w:val="ru-RU"/>
-        </w:rPr>
-        <w:t>Склад, на котором находя</w:t>
-      </w:r>
-      <w:r>
-        <w:rPr>
-          <w:lang w:val="ru-RU"/>
-        </w:rPr>
-        <w:t>тся доставленные по контракту материалы и произведенные фабрикой материалы.</w:t>
-      </w:r>
-    </w:p>
-    <w:p>
-      <w:pPr>
-        <w:rPr>
-          <w:lang w:val="ru-RU"/>
-        </w:rPr>
-      </w:pPr>
     </w:p>
     <w:p>
       <w:pPr>
@@ -1275,7 +1269,19 @@
         <w:rPr>
           <w:lang w:val="ru-RU"/>
         </w:rPr>
-        <w:t>Производится выплата рабочим на фабрике (фиксированная сумма на каждого рабочего).</w:t>
+        <w:t>Производится выплата рабочим на фабрике (фиксированная с</w:t>
+      </w:r>
+      <w:r>
+        <w:rPr>
+          <w:lang w:val="ru-RU"/>
+        </w:rPr>
+        <w:softHyphen/>
+      </w:r>
+      <w:r>
+        <w:rPr>
+          <w:lang w:val="ru-RU"/>
+        </w:rPr>
+        <w:t>умма на каждого рабочего).</w:t>
       </w:r>
     </w:p>
     <w:p>
@@ -1605,12 +1611,27 @@
           <w:numId w:val="10"/>
         </w:numPr>
       </w:pPr>
-      <w:r>
-        <w:t xml:space="preserve">Добыча металлической </w:t>
-      </w:r>
+      <w:proofErr w:type="spellStart"/>
+      <w:r>
+        <w:t>Добыча</w:t>
+      </w:r>
+      <w:proofErr w:type="spellEnd"/>
+      <w:r>
+        <w:t xml:space="preserve"> </w:t>
+      </w:r>
+      <w:proofErr w:type="spellStart"/>
+      <w:r>
+        <w:t>металлической</w:t>
+      </w:r>
+      <w:proofErr w:type="spellEnd"/>
+      <w:r>
+        <w:t xml:space="preserve"> </w:t>
+      </w:r>
+      <w:proofErr w:type="spellStart"/>
       <w:r>
         <w:t>руды</w:t>
       </w:r>
+      <w:proofErr w:type="spellEnd"/>
       <w:r>
         <w:rPr>
           <w:lang w:val="ru-RU"/>
@@ -1722,9 +1743,27 @@
           <w:numId w:val="10"/>
         </w:numPr>
       </w:pPr>
-      <w:r>
-        <w:t>Производство металлических слитков</w:t>
-      </w:r>
+      <w:proofErr w:type="spellStart"/>
+      <w:r>
+        <w:t>Производство</w:t>
+      </w:r>
+      <w:proofErr w:type="spellEnd"/>
+      <w:r>
+        <w:t xml:space="preserve"> </w:t>
+      </w:r>
+      <w:proofErr w:type="spellStart"/>
+      <w:r>
+        <w:t>металлических</w:t>
+      </w:r>
+      <w:proofErr w:type="spellEnd"/>
+      <w:r>
+        <w:t xml:space="preserve"> </w:t>
+      </w:r>
+      <w:proofErr w:type="spellStart"/>
+      <w:r>
+        <w:t>слитков</w:t>
+      </w:r>
+      <w:proofErr w:type="spellEnd"/>
       <w:r>
         <w:rPr>
           <w:lang w:val="ru-RU"/>
@@ -1917,9 +1956,19 @@
           <w:numId w:val="10"/>
         </w:numPr>
       </w:pPr>
-      <w:r>
-        <w:t>Литейное производство</w:t>
-      </w:r>
+      <w:proofErr w:type="spellStart"/>
+      <w:r>
+        <w:t>Литейное</w:t>
+      </w:r>
+      <w:proofErr w:type="spellEnd"/>
+      <w:r>
+        <w:t xml:space="preserve"> </w:t>
+      </w:r>
+      <w:proofErr w:type="spellStart"/>
+      <w:r>
+        <w:t>производство</w:t>
+      </w:r>
+      <w:proofErr w:type="spellEnd"/>
       <w:r>
         <w:rPr>
           <w:lang w:val="ru-RU"/>

</xml_diff>